<commit_message>
Reorganized and commented the code and word document to explain my new understanding. Experimenting with doing the inverse laplace now, but I am having trouble inverting the bessel functions or plotting numerically with a computational analytic inversion.
</commit_message>
<xml_diff>
--- a/Yerrabelli Spector Equations 2021_04_03.docx
+++ b/Yerrabelli Spector Equations 2021_04_03.docx
@@ -116,6 +116,12 @@
                 <w:rFonts w:eastAsiaTheme="minorEastAsia"/>
               </w:rPr>
             </w:pPr>
+            <w:r>
+              <w:rPr>
+                <w:rFonts w:eastAsiaTheme="minorEastAsia"/>
+              </w:rPr>
+              <w:t>Time when strain becomes constant (sec)</w:t>
+            </w:r>
           </w:p>
         </w:tc>
         <w:tc>
@@ -183,6 +189,18 @@
                 <w:rFonts w:eastAsiaTheme="minorEastAsia"/>
               </w:rPr>
             </w:pPr>
+            <w:r>
+              <w:rPr>
+                <w:rFonts w:eastAsiaTheme="minorEastAsia"/>
+              </w:rPr>
+              <w:t>Strain rate</w:t>
+            </w:r>
+            <w:r>
+              <w:rPr>
+                <w:rFonts w:eastAsiaTheme="minorEastAsia"/>
+              </w:rPr>
+              <w:t xml:space="preserve"> (/sec)</w:t>
+            </w:r>
           </w:p>
         </w:tc>
         <w:tc>
@@ -243,6 +261,12 @@
                 <w:rFonts w:eastAsiaTheme="minorEastAsia"/>
               </w:rPr>
             </w:pPr>
+            <w:r>
+              <w:rPr>
+                <w:rFonts w:eastAsiaTheme="minorEastAsia"/>
+              </w:rPr>
+              <w:t>Poisson’s ratio</w:t>
+            </w:r>
           </w:p>
         </w:tc>
         <w:tc>
@@ -310,6 +334,18 @@
                 <w:rFonts w:eastAsiaTheme="minorEastAsia"/>
               </w:rPr>
             </w:pPr>
+            <w:r>
+              <w:rPr>
+                <w:rFonts w:eastAsiaTheme="minorEastAsia"/>
+              </w:rPr>
+              <w:t>Young’s modulus</w:t>
+            </w:r>
+            <w:r>
+              <w:rPr>
+                <w:rFonts w:eastAsiaTheme="minorEastAsia"/>
+              </w:rPr>
+              <w:t xml:space="preserve"> (kPa)</w:t>
+            </w:r>
           </w:p>
         </w:tc>
         <w:tc>
@@ -451,10 +487,14 @@
               <w:contextualSpacing w:val="0"/>
               <w:rPr>
                 <w:rFonts w:eastAsiaTheme="minorEastAsia"/>
-                <w:b/>
-                <w:bCs/>
               </w:rPr>
             </w:pPr>
+            <w:r>
+              <w:rPr>
+                <w:rFonts w:eastAsiaTheme="minorEastAsia"/>
+              </w:rPr>
+              <w:t>Viscoelastic parameter</w:t>
+            </w:r>
           </w:p>
         </w:tc>
         <w:tc>
@@ -500,10 +540,14 @@
               <w:contextualSpacing w:val="0"/>
               <w:rPr>
                 <w:rFonts w:eastAsiaTheme="minorEastAsia"/>
-                <w:b/>
-                <w:bCs/>
               </w:rPr>
             </w:pPr>
+            <w:r>
+              <w:rPr>
+                <w:rFonts w:eastAsiaTheme="minorEastAsia"/>
+              </w:rPr>
+              <w:t>Viscoelastic parameter</w:t>
+            </w:r>
           </w:p>
         </w:tc>
         <w:tc>
@@ -613,10 +657,14 @@
               <w:contextualSpacing w:val="0"/>
               <w:rPr>
                 <w:rFonts w:eastAsiaTheme="minorEastAsia"/>
-                <w:b/>
-                <w:bCs/>
               </w:rPr>
             </w:pPr>
+            <w:r>
+              <w:rPr>
+                <w:rFonts w:eastAsiaTheme="minorEastAsia"/>
+              </w:rPr>
+              <w:t>Poisson’s ratio</w:t>
+            </w:r>
           </w:p>
         </w:tc>
         <w:tc>
@@ -682,10 +730,20 @@
               <w:contextualSpacing w:val="0"/>
               <w:rPr>
                 <w:rFonts w:eastAsiaTheme="minorEastAsia"/>
-                <w:b/>
-                <w:bCs/>
               </w:rPr>
             </w:pPr>
+            <w:r>
+              <w:rPr>
+                <w:rFonts w:eastAsiaTheme="minorEastAsia"/>
+              </w:rPr>
+              <w:t>Young’s modulus</w:t>
+            </w:r>
+            <w:r>
+              <w:rPr>
+                <w:rFonts w:eastAsiaTheme="minorEastAsia"/>
+              </w:rPr>
+              <w:t xml:space="preserve"> (kPa)</w:t>
+            </w:r>
           </w:p>
         </w:tc>
         <w:tc>
@@ -751,10 +809,14 @@
               <w:contextualSpacing w:val="0"/>
               <w:rPr>
                 <w:rFonts w:eastAsiaTheme="minorEastAsia"/>
-                <w:b/>
-                <w:bCs/>
               </w:rPr>
             </w:pPr>
+            <w:r>
+              <w:rPr>
+                <w:rFonts w:eastAsiaTheme="minorEastAsia"/>
+              </w:rPr>
+              <w:t>Gel diffusion time (sec)</w:t>
+            </w:r>
           </w:p>
         </w:tc>
         <w:tc>
@@ -773,11 +835,37 @@
             </w:pPr>
             <m:oMathPara>
               <m:oMath>
+                <m:sSub>
+                  <m:sSubPr>
+                    <m:ctrlPr>
+                      <w:rPr>
+                        <w:rFonts w:ascii="Cambria Math" w:eastAsiaTheme="minorEastAsia" w:hAnsi="Cambria Math"/>
+                        <w:i/>
+                      </w:rPr>
+                    </m:ctrlPr>
+                  </m:sSubPr>
+                  <m:e>
+                    <m:r>
+                      <w:rPr>
+                        <w:rFonts w:ascii="Cambria Math" w:eastAsiaTheme="minorEastAsia" w:hAnsi="Cambria Math"/>
+                      </w:rPr>
+                      <m:t>t</m:t>
+                    </m:r>
+                  </m:e>
+                  <m:sub>
+                    <m:r>
+                      <w:rPr>
+                        <w:rFonts w:ascii="Cambria Math" w:eastAsiaTheme="minorEastAsia" w:hAnsi="Cambria Math"/>
+                      </w:rPr>
+                      <m:t>g</m:t>
+                    </m:r>
+                  </m:sub>
+                </m:sSub>
                 <m:r>
                   <w:rPr>
                     <w:rFonts w:ascii="Cambria Math" w:eastAsiaTheme="minorEastAsia" w:hAnsi="Cambria Math"/>
                   </w:rPr>
-                  <m:t>tg=</m:t>
+                  <m:t>=</m:t>
                 </m:r>
                 <m:f>
                   <m:fPr>
@@ -853,32 +941,15 @@
                         </m:ctrlPr>
                       </m:dPr>
                       <m:e>
-                        <m:sSub>
-                          <m:sSubPr>
-                            <m:ctrlPr>
-                              <w:rPr>
-                                <w:rFonts w:ascii="Cambria Math" w:hAnsi="Cambria Math"/>
-                                <w:i/>
-                              </w:rPr>
-                            </m:ctrlPr>
-                          </m:sSubPr>
-                          <m:e>
-                            <m:r>
-                              <w:rPr>
-                                <w:rFonts w:ascii="Cambria Math" w:hAnsi="Cambria Math"/>
-                              </w:rPr>
-                              <m:t>S</m:t>
-                            </m:r>
-                          </m:e>
-                          <m:sub>
-                            <m:r>
-                              <w:rPr>
-                                <w:rFonts w:ascii="Cambria Math" w:hAnsi="Cambria Math"/>
-                              </w:rPr>
-                              <m:t>ij</m:t>
-                            </m:r>
-                          </m:sub>
-                        </m:sSub>
+                        <m:r>
+                          <m:rPr>
+                            <m:sty m:val="bi"/>
+                          </m:rPr>
+                          <w:rPr>
+                            <w:rFonts w:ascii="Cambria Math" w:hAnsi="Cambria Math"/>
+                          </w:rPr>
+                          <m:t>S</m:t>
+                        </m:r>
                       </m:e>
                     </m:d>
                     <m:r>
@@ -910,8 +981,6 @@
               <w:contextualSpacing w:val="0"/>
               <w:rPr>
                 <w:rFonts w:eastAsiaTheme="minorEastAsia"/>
-                <w:b/>
-                <w:bCs/>
               </w:rPr>
             </w:pPr>
           </w:p>
@@ -983,10 +1052,14 @@
               <w:contextualSpacing w:val="0"/>
               <w:rPr>
                 <w:rFonts w:eastAsiaTheme="minorEastAsia"/>
-                <w:b/>
-                <w:bCs/>
               </w:rPr>
             </w:pPr>
+            <w:r>
+              <w:rPr>
+                <w:rFonts w:eastAsiaTheme="minorEastAsia"/>
+              </w:rPr>
+              <w:t>Time-space</w:t>
+            </w:r>
           </w:p>
         </w:tc>
         <w:tc>
@@ -1032,10 +1105,14 @@
               <w:contextualSpacing w:val="0"/>
               <w:rPr>
                 <w:rFonts w:eastAsiaTheme="minorEastAsia"/>
-                <w:b/>
-                <w:bCs/>
               </w:rPr>
             </w:pPr>
+            <w:r>
+              <w:rPr>
+                <w:rFonts w:eastAsiaTheme="minorEastAsia"/>
+              </w:rPr>
+              <w:t>Laplace-space</w:t>
+            </w:r>
           </w:p>
         </w:tc>
         <w:tc>
@@ -1122,81 +1199,41 @@
       </w:r>
     </w:p>
     <w:p>
-      <w:pPr>
+      <w:r>
+        <w:t xml:space="preserve">Note- </w:t>
+      </w:r>
+      <w:r>
         <w:rPr>
           <w:b/>
           <w:bCs/>
         </w:rPr>
-      </w:pPr>
-      <m:oMath>
-        <m:sSub>
-          <m:sSubPr>
-            <m:ctrlPr>
-              <w:rPr>
-                <w:rFonts w:ascii="Cambria Math" w:hAnsi="Cambria Math"/>
-                <w:i/>
-              </w:rPr>
-            </m:ctrlPr>
-          </m:sSubPr>
-          <m:e>
-            <m:r>
-              <w:rPr>
-                <w:rFonts w:ascii="Cambria Math" w:hAnsi="Cambria Math"/>
-              </w:rPr>
-              <m:t>S</m:t>
-            </m:r>
-          </m:e>
-          <m:sub>
-            <m:r>
-              <w:rPr>
-                <w:rFonts w:ascii="Cambria Math" w:hAnsi="Cambria Math"/>
-              </w:rPr>
-              <m:t>ij</m:t>
-            </m:r>
-          </m:sub>
-        </m:sSub>
-      </m:oMath>
+        <w:t>S</w:t>
+      </w:r>
       <w:r>
-        <w:t xml:space="preserve"> is the only variable that isn’t above and isn’t defined… Yet </w:t>
+        <w:t xml:space="preserve"> or </w:t>
+      </w:r>
+      <w:proofErr w:type="spellStart"/>
+      <w:r>
+        <w:rPr>
+          <w:b/>
+          <w:bCs/>
+        </w:rPr>
+        <w:t>Sij</w:t>
+      </w:r>
+      <w:proofErr w:type="spellEnd"/>
+      <w:r>
+        <w:t xml:space="preserve"> is shorthand for the matrix of all the S’s. Thus, a function of </w:t>
       </w:r>
       <w:r>
         <w:rPr>
-          <w:rFonts w:eastAsiaTheme="minorEastAsia"/>
+          <w:b/>
+          <w:bCs/>
         </w:rPr>
-        <w:t xml:space="preserve">the final equation </w:t>
+        <w:t>S</w:t>
       </w:r>
-      <m:oMath>
-        <m:acc>
-          <m:accPr>
-            <m:chr m:val="̅"/>
-            <m:ctrlPr>
-              <w:rPr>
-                <w:rFonts w:ascii="Cambria Math" w:hAnsi="Cambria Math"/>
-                <w:i/>
-              </w:rPr>
-            </m:ctrlPr>
-          </m:accPr>
-          <m:e>
-            <m:r>
-              <w:rPr>
-                <w:rFonts w:ascii="Cambria Math" w:hAnsi="Cambria Math"/>
-              </w:rPr>
-              <m:t>σ</m:t>
-            </m:r>
-          </m:e>
-        </m:acc>
-      </m:oMath>
       <w:r>
-        <w:rPr>
-          <w:rFonts w:eastAsiaTheme="minorEastAsia"/>
-        </w:rPr>
-        <w:t xml:space="preserve"> is not a function of it.</w:t>
+        <w:t xml:space="preserve"> is a function of actually 9 S parameters (plus any other additional parameters).</w:t>
       </w:r>
-    </w:p>
-    <w:p>
-      <w:pPr>
-        <w:pStyle w:val="Heading2"/>
-      </w:pPr>
     </w:p>
     <w:p>
       <w:pPr>
@@ -1264,6 +1301,12 @@
               </m:r>
             </m:sub>
           </m:sSub>
+          <m:r>
+            <w:rPr>
+              <w:rFonts w:ascii="Cambria Math" w:eastAsiaTheme="minorEastAsia" w:hAnsi="Cambria Math"/>
+            </w:rPr>
+            <m:t>(s)</m:t>
+          </m:r>
           <m:r>
             <w:rPr>
               <w:rFonts w:ascii="Cambria Math" w:eastAsiaTheme="minorEastAsia" w:hAnsi="Cambria Math"/>
@@ -1507,6 +1550,353 @@
       </w:pPr>
       <m:oMathPara>
         <m:oMath>
+          <m:r>
+            <m:rPr>
+              <m:sty m:val="bi"/>
+            </m:rPr>
+            <w:rPr>
+              <w:rFonts w:ascii="Cambria Math" w:hAnsi="Cambria Math"/>
+            </w:rPr>
+            <w:lastRenderedPageBreak/>
+            <m:t>S</m:t>
+          </m:r>
+          <m:r>
+            <w:rPr>
+              <w:rFonts w:ascii="Cambria Math" w:eastAsiaTheme="minorEastAsia" w:hAnsi="Cambria Math"/>
+            </w:rPr>
+            <m:t>=</m:t>
+          </m:r>
+          <m:d>
+            <m:dPr>
+              <m:begChr m:val="["/>
+              <m:endChr m:val="]"/>
+              <m:ctrlPr>
+                <w:rPr>
+                  <w:rFonts w:ascii="Cambria Math" w:eastAsiaTheme="minorEastAsia" w:hAnsi="Cambria Math"/>
+                  <w:i/>
+                </w:rPr>
+              </m:ctrlPr>
+            </m:dPr>
+            <m:e>
+              <m:m>
+                <m:mPr>
+                  <m:mcs>
+                    <m:mc>
+                      <m:mcPr>
+                        <m:count m:val="3"/>
+                        <m:mcJc m:val="center"/>
+                      </m:mcPr>
+                    </m:mc>
+                  </m:mcs>
+                  <m:ctrlPr>
+                    <w:rPr>
+                      <w:rFonts w:ascii="Cambria Math" w:eastAsiaTheme="minorEastAsia" w:hAnsi="Cambria Math"/>
+                      <w:i/>
+                    </w:rPr>
+                  </m:ctrlPr>
+                </m:mPr>
+                <m:mr>
+                  <m:e>
+                    <m:sSub>
+                      <m:sSubPr>
+                        <m:ctrlPr>
+                          <w:rPr>
+                            <w:rFonts w:ascii="Cambria Math" w:eastAsiaTheme="minorEastAsia" w:hAnsi="Cambria Math"/>
+                            <w:i/>
+                          </w:rPr>
+                        </m:ctrlPr>
+                      </m:sSubPr>
+                      <m:e>
+                        <m:r>
+                          <w:rPr>
+                            <w:rFonts w:ascii="Cambria Math" w:eastAsiaTheme="minorEastAsia" w:hAnsi="Cambria Math"/>
+                          </w:rPr>
+                          <m:t>S</m:t>
+                        </m:r>
+                      </m:e>
+                      <m:sub>
+                        <m:r>
+                          <w:rPr>
+                            <w:rFonts w:ascii="Cambria Math" w:eastAsiaTheme="minorEastAsia" w:hAnsi="Cambria Math"/>
+                          </w:rPr>
+                          <m:t>rr</m:t>
+                        </m:r>
+                      </m:sub>
+                    </m:sSub>
+                  </m:e>
+                  <m:e>
+                    <m:sSub>
+                      <m:sSubPr>
+                        <m:ctrlPr>
+                          <w:rPr>
+                            <w:rFonts w:ascii="Cambria Math" w:eastAsiaTheme="minorEastAsia" w:hAnsi="Cambria Math"/>
+                            <w:i/>
+                          </w:rPr>
+                        </m:ctrlPr>
+                      </m:sSubPr>
+                      <m:e>
+                        <m:r>
+                          <w:rPr>
+                            <w:rFonts w:ascii="Cambria Math" w:eastAsiaTheme="minorEastAsia" w:hAnsi="Cambria Math"/>
+                          </w:rPr>
+                          <m:t>S</m:t>
+                        </m:r>
+                      </m:e>
+                      <m:sub>
+                        <m:r>
+                          <w:rPr>
+                            <w:rFonts w:ascii="Cambria Math" w:eastAsiaTheme="minorEastAsia" w:hAnsi="Cambria Math"/>
+                          </w:rPr>
+                          <m:t>rθ</m:t>
+                        </m:r>
+                      </m:sub>
+                    </m:sSub>
+                  </m:e>
+                  <m:e>
+                    <m:sSub>
+                      <m:sSubPr>
+                        <m:ctrlPr>
+                          <w:rPr>
+                            <w:rFonts w:ascii="Cambria Math" w:eastAsiaTheme="minorEastAsia" w:hAnsi="Cambria Math"/>
+                            <w:i/>
+                          </w:rPr>
+                        </m:ctrlPr>
+                      </m:sSubPr>
+                      <m:e>
+                        <m:r>
+                          <w:rPr>
+                            <w:rFonts w:ascii="Cambria Math" w:eastAsiaTheme="minorEastAsia" w:hAnsi="Cambria Math"/>
+                          </w:rPr>
+                          <m:t>S</m:t>
+                        </m:r>
+                      </m:e>
+                      <m:sub>
+                        <m:r>
+                          <w:rPr>
+                            <w:rFonts w:ascii="Cambria Math" w:eastAsiaTheme="minorEastAsia" w:hAnsi="Cambria Math"/>
+                          </w:rPr>
+                          <m:t>rz</m:t>
+                        </m:r>
+                      </m:sub>
+                    </m:sSub>
+                    <m:ctrlPr>
+                      <w:rPr>
+                        <w:rFonts w:ascii="Cambria Math" w:eastAsia="Cambria Math" w:hAnsi="Cambria Math" w:cs="Cambria Math"/>
+                        <w:i/>
+                      </w:rPr>
+                    </m:ctrlPr>
+                  </m:e>
+                </m:mr>
+                <m:mr>
+                  <m:e>
+                    <m:sSub>
+                      <m:sSubPr>
+                        <m:ctrlPr>
+                          <w:rPr>
+                            <w:rFonts w:ascii="Cambria Math" w:eastAsia="Cambria Math" w:hAnsi="Cambria Math" w:cs="Cambria Math"/>
+                            <w:i/>
+                          </w:rPr>
+                        </m:ctrlPr>
+                      </m:sSubPr>
+                      <m:e>
+                        <m:r>
+                          <w:rPr>
+                            <w:rFonts w:ascii="Cambria Math" w:eastAsia="Cambria Math" w:hAnsi="Cambria Math" w:cs="Cambria Math"/>
+                          </w:rPr>
+                          <m:t>S</m:t>
+                        </m:r>
+                      </m:e>
+                      <m:sub>
+                        <m:r>
+                          <w:rPr>
+                            <w:rFonts w:ascii="Cambria Math" w:eastAsia="Cambria Math" w:hAnsi="Cambria Math" w:cs="Cambria Math"/>
+                          </w:rPr>
+                          <m:t>rθ</m:t>
+                        </m:r>
+                      </m:sub>
+                    </m:sSub>
+                  </m:e>
+                  <m:e>
+                    <m:sSub>
+                      <m:sSubPr>
+                        <m:ctrlPr>
+                          <w:rPr>
+                            <w:rFonts w:ascii="Cambria Math" w:eastAsiaTheme="minorEastAsia" w:hAnsi="Cambria Math"/>
+                            <w:i/>
+                          </w:rPr>
+                        </m:ctrlPr>
+                      </m:sSubPr>
+                      <m:e>
+                        <m:r>
+                          <w:rPr>
+                            <w:rFonts w:ascii="Cambria Math" w:eastAsiaTheme="minorEastAsia" w:hAnsi="Cambria Math"/>
+                          </w:rPr>
+                          <m:t>S</m:t>
+                        </m:r>
+                      </m:e>
+                      <m:sub>
+                        <m:r>
+                          <w:rPr>
+                            <w:rFonts w:ascii="Cambria Math" w:eastAsiaTheme="minorEastAsia" w:hAnsi="Cambria Math"/>
+                          </w:rPr>
+                          <m:t>rr</m:t>
+                        </m:r>
+                      </m:sub>
+                    </m:sSub>
+                    <m:ctrlPr>
+                      <w:rPr>
+                        <w:rFonts w:ascii="Cambria Math" w:eastAsia="Cambria Math" w:hAnsi="Cambria Math" w:cs="Cambria Math"/>
+                        <w:i/>
+                      </w:rPr>
+                    </m:ctrlPr>
+                  </m:e>
+                  <m:e>
+                    <m:sSub>
+                      <m:sSubPr>
+                        <m:ctrlPr>
+                          <w:rPr>
+                            <w:rFonts w:ascii="Cambria Math" w:eastAsia="Cambria Math" w:hAnsi="Cambria Math" w:cs="Cambria Math"/>
+                            <w:i/>
+                          </w:rPr>
+                        </m:ctrlPr>
+                      </m:sSubPr>
+                      <m:e>
+                        <m:r>
+                          <w:rPr>
+                            <w:rFonts w:ascii="Cambria Math" w:eastAsia="Cambria Math" w:hAnsi="Cambria Math" w:cs="Cambria Math"/>
+                          </w:rPr>
+                          <m:t>S</m:t>
+                        </m:r>
+                      </m:e>
+                      <m:sub>
+                        <m:r>
+                          <w:rPr>
+                            <w:rFonts w:ascii="Cambria Math" w:eastAsia="Cambria Math" w:hAnsi="Cambria Math" w:cs="Cambria Math"/>
+                          </w:rPr>
+                          <m:t>rz</m:t>
+                        </m:r>
+                      </m:sub>
+                    </m:sSub>
+                    <m:ctrlPr>
+                      <w:rPr>
+                        <w:rFonts w:ascii="Cambria Math" w:eastAsia="Cambria Math" w:hAnsi="Cambria Math" w:cs="Cambria Math"/>
+                        <w:i/>
+                      </w:rPr>
+                    </m:ctrlPr>
+                  </m:e>
+                </m:mr>
+                <m:mr>
+                  <m:e>
+                    <m:sSub>
+                      <m:sSubPr>
+                        <m:ctrlPr>
+                          <w:rPr>
+                            <w:rFonts w:ascii="Cambria Math" w:eastAsia="Cambria Math" w:hAnsi="Cambria Math" w:cs="Cambria Math"/>
+                            <w:i/>
+                          </w:rPr>
+                        </m:ctrlPr>
+                      </m:sSubPr>
+                      <m:e>
+                        <m:r>
+                          <w:rPr>
+                            <w:rFonts w:ascii="Cambria Math" w:eastAsia="Cambria Math" w:hAnsi="Cambria Math" w:cs="Cambria Math"/>
+                          </w:rPr>
+                          <m:t>S</m:t>
+                        </m:r>
+                      </m:e>
+                      <m:sub>
+                        <m:r>
+                          <w:rPr>
+                            <w:rFonts w:ascii="Cambria Math" w:eastAsia="Cambria Math" w:hAnsi="Cambria Math" w:cs="Cambria Math"/>
+                          </w:rPr>
+                          <m:t>rz</m:t>
+                        </m:r>
+                      </m:sub>
+                    </m:sSub>
+                    <m:ctrlPr>
+                      <w:rPr>
+                        <w:rFonts w:ascii="Cambria Math" w:eastAsia="Cambria Math" w:hAnsi="Cambria Math" w:cs="Cambria Math"/>
+                        <w:i/>
+                      </w:rPr>
+                    </m:ctrlPr>
+                  </m:e>
+                  <m:e>
+                    <m:sSub>
+                      <m:sSubPr>
+                        <m:ctrlPr>
+                          <w:rPr>
+                            <w:rFonts w:ascii="Cambria Math" w:eastAsia="Cambria Math" w:hAnsi="Cambria Math" w:cs="Cambria Math"/>
+                            <w:i/>
+                          </w:rPr>
+                        </m:ctrlPr>
+                      </m:sSubPr>
+                      <m:e>
+                        <m:r>
+                          <w:rPr>
+                            <w:rFonts w:ascii="Cambria Math" w:eastAsia="Cambria Math" w:hAnsi="Cambria Math" w:cs="Cambria Math"/>
+                          </w:rPr>
+                          <m:t>S</m:t>
+                        </m:r>
+                      </m:e>
+                      <m:sub>
+                        <m:r>
+                          <w:rPr>
+                            <w:rFonts w:ascii="Cambria Math" w:eastAsia="Cambria Math" w:hAnsi="Cambria Math" w:cs="Cambria Math"/>
+                          </w:rPr>
+                          <m:t>rz</m:t>
+                        </m:r>
+                      </m:sub>
+                    </m:sSub>
+                    <m:ctrlPr>
+                      <w:rPr>
+                        <w:rFonts w:ascii="Cambria Math" w:eastAsia="Cambria Math" w:hAnsi="Cambria Math" w:cs="Cambria Math"/>
+                        <w:i/>
+                      </w:rPr>
+                    </m:ctrlPr>
+                  </m:e>
+                  <m:e>
+                    <m:sSub>
+                      <m:sSubPr>
+                        <m:ctrlPr>
+                          <w:rPr>
+                            <w:rFonts w:ascii="Cambria Math" w:eastAsia="Cambria Math" w:hAnsi="Cambria Math" w:cs="Cambria Math"/>
+                            <w:i/>
+                          </w:rPr>
+                        </m:ctrlPr>
+                      </m:sSubPr>
+                      <m:e>
+                        <m:r>
+                          <w:rPr>
+                            <w:rFonts w:ascii="Cambria Math" w:eastAsia="Cambria Math" w:hAnsi="Cambria Math" w:cs="Cambria Math"/>
+                          </w:rPr>
+                          <m:t>S</m:t>
+                        </m:r>
+                      </m:e>
+                      <m:sub>
+                        <m:r>
+                          <w:rPr>
+                            <w:rFonts w:ascii="Cambria Math" w:eastAsia="Cambria Math" w:hAnsi="Cambria Math" w:cs="Cambria Math"/>
+                          </w:rPr>
+                          <m:t>zz</m:t>
+                        </m:r>
+                      </m:sub>
+                    </m:sSub>
+                  </m:e>
+                </m:mr>
+              </m:m>
+            </m:e>
+          </m:d>
+        </m:oMath>
+      </m:oMathPara>
+    </w:p>
+    <w:p>
+      <w:pPr>
+        <w:rPr>
+          <w:rFonts w:eastAsiaTheme="minorEastAsia"/>
+        </w:rPr>
+      </w:pPr>
+      <m:oMathPara>
+        <m:oMath>
           <m:sSub>
             <m:sSubPr>
               <m:ctrlPr>
@@ -1791,16 +2181,7 @@
                     <w:rPr>
                       <w:rFonts w:ascii="Cambria Math" w:eastAsiaTheme="minorEastAsia" w:hAnsi="Cambria Math"/>
                     </w:rPr>
-                    <m:t>r</m:t>
-                  </m:r>
-                  <m:r>
-                    <m:rPr>
-                      <m:sty m:val="p"/>
-                    </m:rPr>
-                    <w:rPr>
-                      <w:rFonts w:ascii="Cambria Math" w:eastAsiaTheme="minorEastAsia" w:hAnsi="Cambria Math"/>
-                    </w:rPr>
-                    <m:t>z</m:t>
+                    <m:t>rz</m:t>
                   </m:r>
                 </m:sub>
               </m:sSub>
@@ -1946,6 +2327,214 @@
     </w:p>
     <w:p>
       <w:pPr>
+        <w:pStyle w:val="ListParagraph"/>
+        <w:ind w:left="0"/>
+        <w:rPr>
+          <w:rFonts w:eastAsiaTheme="minorEastAsia"/>
+        </w:rPr>
+      </w:pPr>
+      <m:oMathPara>
+        <m:oMath>
+          <m:r>
+            <w:rPr>
+              <w:rFonts w:ascii="Cambria Math" w:eastAsiaTheme="minorEastAsia" w:hAnsi="Cambria Math"/>
+            </w:rPr>
+            <m:t>α</m:t>
+          </m:r>
+          <m:d>
+            <m:dPr>
+              <m:ctrlPr>
+                <w:rPr>
+                  <w:rFonts w:ascii="Cambria Math" w:eastAsiaTheme="minorEastAsia" w:hAnsi="Cambria Math"/>
+                  <w:i/>
+                </w:rPr>
+              </m:ctrlPr>
+            </m:dPr>
+            <m:e>
+              <m:r>
+                <m:rPr>
+                  <m:sty m:val="bi"/>
+                </m:rPr>
+                <w:rPr>
+                  <w:rFonts w:ascii="Cambria Math" w:hAnsi="Cambria Math"/>
+                </w:rPr>
+                <m:t>S</m:t>
+              </m:r>
+            </m:e>
+          </m:d>
+          <m:r>
+            <w:rPr>
+              <w:rFonts w:ascii="Cambria Math" w:eastAsiaTheme="minorEastAsia" w:hAnsi="Cambria Math"/>
+            </w:rPr>
+            <m:t>=2⋅</m:t>
+          </m:r>
+          <m:sSubSup>
+            <m:sSubSupPr>
+              <m:ctrlPr>
+                <w:rPr>
+                  <w:rFonts w:ascii="Cambria Math" w:eastAsiaTheme="minorEastAsia" w:hAnsi="Cambria Math"/>
+                  <w:i/>
+                </w:rPr>
+              </m:ctrlPr>
+            </m:sSubSupPr>
+            <m:e>
+              <m:r>
+                <w:rPr>
+                  <w:rFonts w:ascii="Cambria Math" w:eastAsiaTheme="minorEastAsia" w:hAnsi="Cambria Math"/>
+                </w:rPr>
+                <m:t>S</m:t>
+              </m:r>
+            </m:e>
+            <m:sub>
+              <m:r>
+                <w:rPr>
+                  <w:rFonts w:ascii="Cambria Math" w:eastAsiaTheme="minorEastAsia" w:hAnsi="Cambria Math"/>
+                </w:rPr>
+                <m:t>rz</m:t>
+              </m:r>
+            </m:sub>
+            <m:sup>
+              <m:r>
+                <w:rPr>
+                  <w:rFonts w:ascii="Cambria Math" w:eastAsiaTheme="minorEastAsia" w:hAnsi="Cambria Math"/>
+                </w:rPr>
+                <m:t>2</m:t>
+              </m:r>
+            </m:sup>
+          </m:sSubSup>
+          <m:r>
+            <w:rPr>
+              <w:rFonts w:ascii="Cambria Math" w:eastAsiaTheme="minorEastAsia" w:hAnsi="Cambria Math"/>
+            </w:rPr>
+            <m:t>-</m:t>
+          </m:r>
+          <m:sSub>
+            <m:sSubPr>
+              <m:ctrlPr>
+                <w:rPr>
+                  <w:rFonts w:ascii="Cambria Math" w:eastAsiaTheme="minorEastAsia" w:hAnsi="Cambria Math"/>
+                  <w:i/>
+                </w:rPr>
+              </m:ctrlPr>
+            </m:sSubPr>
+            <m:e>
+              <m:r>
+                <w:rPr>
+                  <w:rFonts w:ascii="Cambria Math" w:eastAsiaTheme="minorEastAsia" w:hAnsi="Cambria Math"/>
+                </w:rPr>
+                <m:t>S</m:t>
+              </m:r>
+            </m:e>
+            <m:sub>
+              <m:r>
+                <w:rPr>
+                  <w:rFonts w:ascii="Cambria Math" w:eastAsiaTheme="minorEastAsia" w:hAnsi="Cambria Math"/>
+                </w:rPr>
+                <m:t>zz</m:t>
+              </m:r>
+            </m:sub>
+          </m:sSub>
+          <m:r>
+            <w:rPr>
+              <w:rFonts w:ascii="Cambria Math" w:eastAsiaTheme="minorEastAsia" w:hAnsi="Cambria Math"/>
+            </w:rPr>
+            <m:t>⋅</m:t>
+          </m:r>
+          <m:sSub>
+            <m:sSubPr>
+              <m:ctrlPr>
+                <w:rPr>
+                  <w:rFonts w:ascii="Cambria Math" w:eastAsiaTheme="minorEastAsia" w:hAnsi="Cambria Math"/>
+                  <w:i/>
+                </w:rPr>
+              </m:ctrlPr>
+            </m:sSubPr>
+            <m:e>
+              <m:r>
+                <w:rPr>
+                  <w:rFonts w:ascii="Cambria Math" w:eastAsiaTheme="minorEastAsia" w:hAnsi="Cambria Math"/>
+                </w:rPr>
+                <m:t>S</m:t>
+              </m:r>
+            </m:e>
+            <m:sub>
+              <m:r>
+                <w:rPr>
+                  <w:rFonts w:ascii="Cambria Math" w:eastAsiaTheme="minorEastAsia" w:hAnsi="Cambria Math"/>
+                </w:rPr>
+                <m:t>rθ</m:t>
+              </m:r>
+            </m:sub>
+          </m:sSub>
+          <m:r>
+            <w:rPr>
+              <w:rFonts w:ascii="Cambria Math" w:eastAsiaTheme="minorEastAsia" w:hAnsi="Cambria Math"/>
+            </w:rPr>
+            <m:t>-</m:t>
+          </m:r>
+          <m:sSub>
+            <m:sSubPr>
+              <m:ctrlPr>
+                <w:rPr>
+                  <w:rFonts w:ascii="Cambria Math" w:eastAsiaTheme="minorEastAsia" w:hAnsi="Cambria Math"/>
+                  <w:i/>
+                </w:rPr>
+              </m:ctrlPr>
+            </m:sSubPr>
+            <m:e>
+              <m:r>
+                <w:rPr>
+                  <w:rFonts w:ascii="Cambria Math" w:eastAsiaTheme="minorEastAsia" w:hAnsi="Cambria Math"/>
+                </w:rPr>
+                <m:t>S</m:t>
+              </m:r>
+            </m:e>
+            <m:sub>
+              <m:r>
+                <w:rPr>
+                  <w:rFonts w:ascii="Cambria Math" w:eastAsiaTheme="minorEastAsia" w:hAnsi="Cambria Math"/>
+                </w:rPr>
+                <m:t>rr</m:t>
+              </m:r>
+            </m:sub>
+          </m:sSub>
+          <m:r>
+            <w:rPr>
+              <w:rFonts w:ascii="Cambria Math" w:eastAsiaTheme="minorEastAsia" w:hAnsi="Cambria Math"/>
+            </w:rPr>
+            <m:t>⋅</m:t>
+          </m:r>
+          <m:sSub>
+            <m:sSubPr>
+              <m:ctrlPr>
+                <w:rPr>
+                  <w:rFonts w:ascii="Cambria Math" w:eastAsiaTheme="minorEastAsia" w:hAnsi="Cambria Math"/>
+                  <w:i/>
+                </w:rPr>
+              </m:ctrlPr>
+            </m:sSubPr>
+            <m:e>
+              <m:r>
+                <w:rPr>
+                  <w:rFonts w:ascii="Cambria Math" w:eastAsiaTheme="minorEastAsia" w:hAnsi="Cambria Math"/>
+                </w:rPr>
+                <m:t>S</m:t>
+              </m:r>
+            </m:e>
+            <m:sub>
+              <m:r>
+                <w:rPr>
+                  <w:rFonts w:ascii="Cambria Math" w:eastAsiaTheme="minorEastAsia" w:hAnsi="Cambria Math"/>
+                </w:rPr>
+                <m:t>zz</m:t>
+              </m:r>
+            </m:sub>
+          </m:sSub>
+        </m:oMath>
+      </m:oMathPara>
+    </w:p>
+    <w:p>
+      <w:pPr>
         <w:rPr>
           <w:rFonts w:eastAsiaTheme="minorEastAsia"/>
         </w:rPr>
@@ -1988,32 +2577,15 @@
               </m:ctrlPr>
             </m:dPr>
             <m:e>
-              <m:sSub>
-                <m:sSubPr>
-                  <m:ctrlPr>
-                    <w:rPr>
-                      <w:rFonts w:ascii="Cambria Math" w:eastAsiaTheme="minorEastAsia" w:hAnsi="Cambria Math"/>
-                      <w:i/>
-                    </w:rPr>
-                  </m:ctrlPr>
-                </m:sSubPr>
-                <m:e>
-                  <m:r>
-                    <w:rPr>
-                      <w:rFonts w:ascii="Cambria Math" w:eastAsiaTheme="minorEastAsia" w:hAnsi="Cambria Math"/>
-                    </w:rPr>
-                    <m:t>S</m:t>
-                  </m:r>
-                </m:e>
-                <m:sub>
-                  <m:r>
-                    <w:rPr>
-                      <w:rFonts w:ascii="Cambria Math" w:eastAsiaTheme="minorEastAsia" w:hAnsi="Cambria Math"/>
-                    </w:rPr>
-                    <m:t>ij</m:t>
-                  </m:r>
-                </m:sub>
-              </m:sSub>
+              <m:r>
+                <m:rPr>
+                  <m:sty m:val="bi"/>
+                </m:rPr>
+                <w:rPr>
+                  <w:rFonts w:ascii="Cambria Math" w:hAnsi="Cambria Math"/>
+                </w:rPr>
+                <m:t>S</m:t>
+              </m:r>
             </m:e>
           </m:d>
           <m:r>
@@ -2066,32 +2638,15 @@
                 </w:rPr>
                 <m:t>α(</m:t>
               </m:r>
-              <m:sSub>
-                <m:sSubPr>
-                  <m:ctrlPr>
-                    <w:rPr>
-                      <w:rFonts w:ascii="Cambria Math" w:eastAsiaTheme="minorEastAsia" w:hAnsi="Cambria Math"/>
-                      <w:i/>
-                    </w:rPr>
-                  </m:ctrlPr>
-                </m:sSubPr>
-                <m:e>
-                  <m:r>
-                    <w:rPr>
-                      <w:rFonts w:ascii="Cambria Math" w:eastAsiaTheme="minorEastAsia" w:hAnsi="Cambria Math"/>
-                    </w:rPr>
-                    <m:t>S</m:t>
-                  </m:r>
-                </m:e>
-                <m:sub>
-                  <m:r>
-                    <w:rPr>
-                      <w:rFonts w:ascii="Cambria Math" w:eastAsiaTheme="minorEastAsia" w:hAnsi="Cambria Math"/>
-                    </w:rPr>
-                    <m:t>ij</m:t>
-                  </m:r>
-                </m:sub>
-              </m:sSub>
+              <m:r>
+                <m:rPr>
+                  <m:sty m:val="bi"/>
+                </m:rPr>
+                <w:rPr>
+                  <w:rFonts w:ascii="Cambria Math" w:hAnsi="Cambria Math"/>
+                </w:rPr>
+                <m:t>S</m:t>
+              </m:r>
               <m:r>
                 <w:rPr>
                   <w:rFonts w:ascii="Cambria Math" w:eastAsiaTheme="minorEastAsia" w:hAnsi="Cambria Math"/>
@@ -2147,45 +2702,22 @@
               </m:ctrlPr>
             </m:dPr>
             <m:e>
-              <m:sSub>
-                <m:sSubPr>
-                  <m:ctrlPr>
-                    <w:rPr>
-                      <w:rFonts w:ascii="Cambria Math" w:eastAsiaTheme="minorEastAsia" w:hAnsi="Cambria Math"/>
-                      <w:i/>
-                    </w:rPr>
-                  </m:ctrlPr>
-                </m:sSubPr>
-                <m:e>
-                  <m:r>
-                    <w:rPr>
-                      <w:rFonts w:ascii="Cambria Math" w:eastAsiaTheme="minorEastAsia" w:hAnsi="Cambria Math"/>
-                    </w:rPr>
-                    <m:t>S</m:t>
-                  </m:r>
-                </m:e>
-                <m:sub>
-                  <m:r>
-                    <w:rPr>
-                      <w:rFonts w:ascii="Cambria Math" w:eastAsiaTheme="minorEastAsia" w:hAnsi="Cambria Math"/>
-                    </w:rPr>
-                    <m:t>ij</m:t>
-                  </m:r>
-                </m:sub>
-              </m:sSub>
+              <m:r>
+                <m:rPr>
+                  <m:sty m:val="bi"/>
+                </m:rPr>
+                <w:rPr>
+                  <w:rFonts w:ascii="Cambria Math" w:hAnsi="Cambria Math"/>
+                </w:rPr>
+                <m:t>S</m:t>
+              </m:r>
             </m:e>
           </m:d>
           <m:r>
             <w:rPr>
               <w:rFonts w:ascii="Cambria Math" w:eastAsiaTheme="minorEastAsia" w:hAnsi="Cambria Math"/>
             </w:rPr>
-            <m:t>=</m:t>
-          </m:r>
-          <m:r>
-            <w:rPr>
-              <w:rFonts w:ascii="Cambria Math" w:eastAsiaTheme="minorEastAsia" w:hAnsi="Cambria Math"/>
-            </w:rPr>
-            <m:t>-</m:t>
+            <m:t>=-</m:t>
           </m:r>
           <m:f>
             <m:fPr>
@@ -2219,13 +2751,7 @@
                     <w:rPr>
                       <w:rFonts w:ascii="Cambria Math" w:eastAsiaTheme="minorEastAsia" w:hAnsi="Cambria Math"/>
                     </w:rPr>
-                    <m:t>r</m:t>
-                  </m:r>
-                  <m:r>
-                    <w:rPr>
-                      <w:rFonts w:ascii="Cambria Math" w:eastAsiaTheme="minorEastAsia" w:hAnsi="Cambria Math"/>
-                    </w:rPr>
-                    <m:t>r</m:t>
+                    <m:t>rr</m:t>
                   </m:r>
                 </m:sub>
               </m:sSub>
@@ -2269,32 +2795,15 @@
                 </w:rPr>
                 <m:t>α(</m:t>
               </m:r>
-              <m:sSub>
-                <m:sSubPr>
-                  <m:ctrlPr>
-                    <w:rPr>
-                      <w:rFonts w:ascii="Cambria Math" w:eastAsiaTheme="minorEastAsia" w:hAnsi="Cambria Math"/>
-                      <w:i/>
-                    </w:rPr>
-                  </m:ctrlPr>
-                </m:sSubPr>
-                <m:e>
-                  <m:r>
-                    <w:rPr>
-                      <w:rFonts w:ascii="Cambria Math" w:eastAsiaTheme="minorEastAsia" w:hAnsi="Cambria Math"/>
-                    </w:rPr>
-                    <m:t>S</m:t>
-                  </m:r>
-                </m:e>
-                <m:sub>
-                  <m:r>
-                    <w:rPr>
-                      <w:rFonts w:ascii="Cambria Math" w:eastAsiaTheme="minorEastAsia" w:hAnsi="Cambria Math"/>
-                    </w:rPr>
-                    <m:t>ij</m:t>
-                  </m:r>
-                </m:sub>
-              </m:sSub>
+              <m:r>
+                <m:rPr>
+                  <m:sty m:val="bi"/>
+                </m:rPr>
+                <w:rPr>
+                  <w:rFonts w:ascii="Cambria Math" w:hAnsi="Cambria Math"/>
+                </w:rPr>
+                <m:t>S</m:t>
+              </m:r>
               <m:r>
                 <w:rPr>
                   <w:rFonts w:ascii="Cambria Math" w:eastAsiaTheme="minorEastAsia" w:hAnsi="Cambria Math"/>
@@ -2303,229 +2812,6 @@
               </m:r>
             </m:den>
           </m:f>
-        </m:oMath>
-      </m:oMathPara>
-    </w:p>
-    <w:p>
-      <w:pPr>
-        <w:rPr>
-          <w:rFonts w:eastAsiaTheme="minorEastAsia"/>
-        </w:rPr>
-      </w:pPr>
-      <m:oMathPara>
-        <m:oMath>
-          <m:r>
-            <w:rPr>
-              <w:rFonts w:ascii="Cambria Math" w:eastAsiaTheme="minorEastAsia" w:hAnsi="Cambria Math"/>
-            </w:rPr>
-            <m:t>α</m:t>
-          </m:r>
-          <m:d>
-            <m:dPr>
-              <m:ctrlPr>
-                <w:rPr>
-                  <w:rFonts w:ascii="Cambria Math" w:eastAsiaTheme="minorEastAsia" w:hAnsi="Cambria Math"/>
-                  <w:i/>
-                </w:rPr>
-              </m:ctrlPr>
-            </m:dPr>
-            <m:e>
-              <m:sSub>
-                <m:sSubPr>
-                  <m:ctrlPr>
-                    <w:rPr>
-                      <w:rFonts w:ascii="Cambria Math" w:eastAsiaTheme="minorEastAsia" w:hAnsi="Cambria Math"/>
-                      <w:i/>
-                    </w:rPr>
-                  </m:ctrlPr>
-                </m:sSubPr>
-                <m:e>
-                  <m:r>
-                    <w:rPr>
-                      <w:rFonts w:ascii="Cambria Math" w:eastAsiaTheme="minorEastAsia" w:hAnsi="Cambria Math"/>
-                    </w:rPr>
-                    <m:t>S</m:t>
-                  </m:r>
-                </m:e>
-                <m:sub>
-                  <m:r>
-                    <w:rPr>
-                      <w:rFonts w:ascii="Cambria Math" w:eastAsiaTheme="minorEastAsia" w:hAnsi="Cambria Math"/>
-                    </w:rPr>
-                    <m:t>ij</m:t>
-                  </m:r>
-                </m:sub>
-              </m:sSub>
-            </m:e>
-          </m:d>
-          <m:r>
-            <w:rPr>
-              <w:rFonts w:ascii="Cambria Math" w:eastAsiaTheme="minorEastAsia" w:hAnsi="Cambria Math"/>
-            </w:rPr>
-            <m:t>=2⋅</m:t>
-          </m:r>
-          <m:sSubSup>
-            <m:sSubSupPr>
-              <m:ctrlPr>
-                <w:rPr>
-                  <w:rFonts w:ascii="Cambria Math" w:eastAsiaTheme="minorEastAsia" w:hAnsi="Cambria Math"/>
-                  <w:i/>
-                </w:rPr>
-              </m:ctrlPr>
-            </m:sSubSupPr>
-            <m:e>
-              <m:r>
-                <w:rPr>
-                  <w:rFonts w:ascii="Cambria Math" w:eastAsiaTheme="minorEastAsia" w:hAnsi="Cambria Math"/>
-                </w:rPr>
-                <m:t>S</m:t>
-              </m:r>
-            </m:e>
-            <m:sub>
-              <m:r>
-                <w:rPr>
-                  <w:rFonts w:ascii="Cambria Math" w:eastAsiaTheme="minorEastAsia" w:hAnsi="Cambria Math"/>
-                </w:rPr>
-                <m:t>rz</m:t>
-              </m:r>
-            </m:sub>
-            <m:sup>
-              <m:r>
-                <w:rPr>
-                  <w:rFonts w:ascii="Cambria Math" w:eastAsiaTheme="minorEastAsia" w:hAnsi="Cambria Math"/>
-                </w:rPr>
-                <m:t>2</m:t>
-              </m:r>
-            </m:sup>
-          </m:sSubSup>
-          <m:r>
-            <w:rPr>
-              <w:rFonts w:ascii="Cambria Math" w:eastAsiaTheme="minorEastAsia" w:hAnsi="Cambria Math"/>
-            </w:rPr>
-            <m:t>-</m:t>
-          </m:r>
-          <m:sSub>
-            <m:sSubPr>
-              <m:ctrlPr>
-                <w:rPr>
-                  <w:rFonts w:ascii="Cambria Math" w:eastAsiaTheme="minorEastAsia" w:hAnsi="Cambria Math"/>
-                  <w:i/>
-                </w:rPr>
-              </m:ctrlPr>
-            </m:sSubPr>
-            <m:e>
-              <m:r>
-                <w:rPr>
-                  <w:rFonts w:ascii="Cambria Math" w:eastAsiaTheme="minorEastAsia" w:hAnsi="Cambria Math"/>
-                </w:rPr>
-                <m:t>S</m:t>
-              </m:r>
-            </m:e>
-            <m:sub>
-              <m:r>
-                <w:rPr>
-                  <w:rFonts w:ascii="Cambria Math" w:eastAsiaTheme="minorEastAsia" w:hAnsi="Cambria Math"/>
-                </w:rPr>
-                <m:t>zz</m:t>
-              </m:r>
-            </m:sub>
-          </m:sSub>
-          <m:r>
-            <w:rPr>
-              <w:rFonts w:ascii="Cambria Math" w:eastAsiaTheme="minorEastAsia" w:hAnsi="Cambria Math"/>
-            </w:rPr>
-            <m:t>⋅</m:t>
-          </m:r>
-          <m:sSub>
-            <m:sSubPr>
-              <m:ctrlPr>
-                <w:rPr>
-                  <w:rFonts w:ascii="Cambria Math" w:eastAsiaTheme="minorEastAsia" w:hAnsi="Cambria Math"/>
-                  <w:i/>
-                </w:rPr>
-              </m:ctrlPr>
-            </m:sSubPr>
-            <m:e>
-              <m:r>
-                <w:rPr>
-                  <w:rFonts w:ascii="Cambria Math" w:eastAsiaTheme="minorEastAsia" w:hAnsi="Cambria Math"/>
-                </w:rPr>
-                <m:t>S</m:t>
-              </m:r>
-            </m:e>
-            <m:sub>
-              <m:r>
-                <w:rPr>
-                  <w:rFonts w:ascii="Cambria Math" w:eastAsiaTheme="minorEastAsia" w:hAnsi="Cambria Math"/>
-                </w:rPr>
-                <m:t>rθ</m:t>
-              </m:r>
-            </m:sub>
-          </m:sSub>
-          <m:r>
-            <w:rPr>
-              <w:rFonts w:ascii="Cambria Math" w:eastAsiaTheme="minorEastAsia" w:hAnsi="Cambria Math"/>
-            </w:rPr>
-            <m:t>-</m:t>
-          </m:r>
-          <m:sSub>
-            <m:sSubPr>
-              <m:ctrlPr>
-                <w:rPr>
-                  <w:rFonts w:ascii="Cambria Math" w:eastAsiaTheme="minorEastAsia" w:hAnsi="Cambria Math"/>
-                  <w:i/>
-                </w:rPr>
-              </m:ctrlPr>
-            </m:sSubPr>
-            <m:e>
-              <m:r>
-                <w:rPr>
-                  <w:rFonts w:ascii="Cambria Math" w:eastAsiaTheme="minorEastAsia" w:hAnsi="Cambria Math"/>
-                </w:rPr>
-                <m:t>S</m:t>
-              </m:r>
-            </m:e>
-            <m:sub>
-              <m:r>
-                <w:rPr>
-                  <w:rFonts w:ascii="Cambria Math" w:eastAsiaTheme="minorEastAsia" w:hAnsi="Cambria Math"/>
-                </w:rPr>
-                <m:t>rr</m:t>
-              </m:r>
-            </m:sub>
-          </m:sSub>
-          <m:r>
-            <w:rPr>
-              <w:rFonts w:ascii="Cambria Math" w:eastAsiaTheme="minorEastAsia" w:hAnsi="Cambria Math"/>
-            </w:rPr>
-            <m:t>⋅</m:t>
-          </m:r>
-          <m:sSub>
-            <m:sSubPr>
-              <m:ctrlPr>
-                <w:rPr>
-                  <w:rFonts w:ascii="Cambria Math" w:eastAsiaTheme="minorEastAsia" w:hAnsi="Cambria Math"/>
-                  <w:i/>
-                </w:rPr>
-              </m:ctrlPr>
-            </m:sSubPr>
-            <m:e>
-              <m:r>
-                <w:rPr>
-                  <w:rFonts w:ascii="Cambria Math" w:eastAsiaTheme="minorEastAsia" w:hAnsi="Cambria Math"/>
-                </w:rPr>
-                <m:t>S</m:t>
-              </m:r>
-            </m:e>
-            <m:sub>
-              <m:r>
-                <w:rPr>
-                  <w:rFonts w:ascii="Cambria Math" w:eastAsiaTheme="minorEastAsia" w:hAnsi="Cambria Math"/>
-                </w:rPr>
-                <m:t>zz</m:t>
-              </m:r>
-            </m:sub>
-          </m:sSub>
         </m:oMath>
       </m:oMathPara>
     </w:p>
@@ -2567,45 +2853,22 @@
               </m:ctrlPr>
             </m:dPr>
             <m:e>
-              <m:sSub>
-                <m:sSubPr>
-                  <m:ctrlPr>
-                    <w:rPr>
-                      <w:rFonts w:ascii="Cambria Math" w:eastAsiaTheme="minorEastAsia" w:hAnsi="Cambria Math"/>
-                      <w:i/>
-                    </w:rPr>
-                  </m:ctrlPr>
-                </m:sSubPr>
-                <m:e>
-                  <m:r>
-                    <w:rPr>
-                      <w:rFonts w:ascii="Cambria Math" w:eastAsiaTheme="minorEastAsia" w:hAnsi="Cambria Math"/>
-                    </w:rPr>
-                    <m:t>S</m:t>
-                  </m:r>
-                </m:e>
-                <m:sub>
-                  <m:r>
-                    <w:rPr>
-                      <w:rFonts w:ascii="Cambria Math" w:eastAsiaTheme="minorEastAsia" w:hAnsi="Cambria Math"/>
-                    </w:rPr>
-                    <m:t>ij</m:t>
-                  </m:r>
-                </m:sub>
-              </m:sSub>
+              <m:r>
+                <m:rPr>
+                  <m:sty m:val="bi"/>
+                </m:rPr>
+                <w:rPr>
+                  <w:rFonts w:ascii="Cambria Math" w:hAnsi="Cambria Math"/>
+                </w:rPr>
+                <m:t>S</m:t>
+              </m:r>
             </m:e>
           </m:d>
           <m:r>
             <w:rPr>
               <w:rFonts w:ascii="Cambria Math" w:eastAsiaTheme="minorEastAsia" w:hAnsi="Cambria Math"/>
             </w:rPr>
-            <m:t>=</m:t>
-          </m:r>
-          <m:r>
-            <w:rPr>
-              <w:rFonts w:ascii="Cambria Math" w:eastAsiaTheme="minorEastAsia" w:hAnsi="Cambria Math"/>
-            </w:rPr>
-            <m:t>-</m:t>
+            <m:t>=-</m:t>
           </m:r>
           <m:f>
             <m:fPr>
@@ -2771,32 +3034,15 @@
                 </w:rPr>
                 <m:t>α(</m:t>
               </m:r>
-              <m:sSub>
-                <m:sSubPr>
-                  <m:ctrlPr>
-                    <w:rPr>
-                      <w:rFonts w:ascii="Cambria Math" w:eastAsiaTheme="minorEastAsia" w:hAnsi="Cambria Math"/>
-                      <w:i/>
-                    </w:rPr>
-                  </m:ctrlPr>
-                </m:sSubPr>
-                <m:e>
-                  <m:r>
-                    <w:rPr>
-                      <w:rFonts w:ascii="Cambria Math" w:eastAsiaTheme="minorEastAsia" w:hAnsi="Cambria Math"/>
-                    </w:rPr>
-                    <m:t>S</m:t>
-                  </m:r>
-                </m:e>
-                <m:sub>
-                  <m:r>
-                    <w:rPr>
-                      <w:rFonts w:ascii="Cambria Math" w:eastAsiaTheme="minorEastAsia" w:hAnsi="Cambria Math"/>
-                    </w:rPr>
-                    <m:t>ij</m:t>
-                  </m:r>
-                </m:sub>
-              </m:sSub>
+              <m:r>
+                <m:rPr>
+                  <m:sty m:val="bi"/>
+                </m:rPr>
+                <w:rPr>
+                  <w:rFonts w:ascii="Cambria Math" w:hAnsi="Cambria Math"/>
+                </w:rPr>
+                <m:t>S</m:t>
+              </m:r>
               <m:r>
                 <w:rPr>
                   <w:rFonts w:ascii="Cambria Math" w:eastAsiaTheme="minorEastAsia" w:hAnsi="Cambria Math"/>
@@ -2880,32 +3126,15 @@
               </m:ctrlPr>
             </m:dPr>
             <m:e>
-              <m:sSub>
-                <m:sSubPr>
-                  <m:ctrlPr>
-                    <w:rPr>
-                      <w:rFonts w:ascii="Cambria Math" w:eastAsiaTheme="minorEastAsia" w:hAnsi="Cambria Math"/>
-                      <w:i/>
-                    </w:rPr>
-                  </m:ctrlPr>
-                </m:sSubPr>
-                <m:e>
-                  <m:r>
-                    <w:rPr>
-                      <w:rFonts w:ascii="Cambria Math" w:eastAsiaTheme="minorEastAsia" w:hAnsi="Cambria Math"/>
-                    </w:rPr>
-                    <m:t>S</m:t>
-                  </m:r>
-                </m:e>
-                <m:sub>
-                  <m:r>
-                    <w:rPr>
-                      <w:rFonts w:ascii="Cambria Math" w:eastAsiaTheme="minorEastAsia" w:hAnsi="Cambria Math"/>
-                    </w:rPr>
-                    <m:t>ij</m:t>
-                  </m:r>
-                </m:sub>
-              </m:sSub>
+              <m:r>
+                <m:rPr>
+                  <m:sty m:val="bi"/>
+                </m:rPr>
+                <w:rPr>
+                  <w:rFonts w:ascii="Cambria Math" w:hAnsi="Cambria Math"/>
+                </w:rPr>
+                <m:t>S</m:t>
+              </m:r>
             </m:e>
           </m:d>
           <m:r>
@@ -3132,32 +3361,15 @@
                 </w:rPr>
                 <m:t>α(</m:t>
               </m:r>
-              <m:sSub>
-                <m:sSubPr>
-                  <m:ctrlPr>
-                    <w:rPr>
-                      <w:rFonts w:ascii="Cambria Math" w:eastAsiaTheme="minorEastAsia" w:hAnsi="Cambria Math"/>
-                      <w:i/>
-                    </w:rPr>
-                  </m:ctrlPr>
-                </m:sSubPr>
-                <m:e>
-                  <m:r>
-                    <w:rPr>
-                      <w:rFonts w:ascii="Cambria Math" w:eastAsiaTheme="minorEastAsia" w:hAnsi="Cambria Math"/>
-                    </w:rPr>
-                    <m:t>S</m:t>
-                  </m:r>
-                </m:e>
-                <m:sub>
-                  <m:r>
-                    <w:rPr>
-                      <w:rFonts w:ascii="Cambria Math" w:eastAsiaTheme="minorEastAsia" w:hAnsi="Cambria Math"/>
-                    </w:rPr>
-                    <m:t>ij</m:t>
-                  </m:r>
-                </m:sub>
-              </m:sSub>
+              <m:r>
+                <m:rPr>
+                  <m:sty m:val="bi"/>
+                </m:rPr>
+                <w:rPr>
+                  <w:rFonts w:ascii="Cambria Math" w:hAnsi="Cambria Math"/>
+                </w:rPr>
+                <m:t>S</m:t>
+              </m:r>
               <m:r>
                 <w:rPr>
                   <w:rFonts w:ascii="Cambria Math" w:eastAsiaTheme="minorEastAsia" w:hAnsi="Cambria Math"/>
@@ -3179,13 +3391,7 @@
         <w:rPr>
           <w:rFonts w:eastAsiaTheme="minorEastAsia"/>
         </w:rPr>
-        <w:t xml:space="preserve">Confirm below simplification for </w:t>
-      </w:r>
-      <w:r>
-        <w:rPr>
-          <w:rFonts w:eastAsiaTheme="minorEastAsia"/>
-        </w:rPr>
-        <w:t>equation 5.</w:t>
+        <w:t>Confirm below simplification for equation 5.</w:t>
       </w:r>
     </w:p>
     <w:p>
@@ -3232,32 +3438,15 @@
               </m:ctrlPr>
             </m:dPr>
             <m:e>
-              <m:sSub>
-                <m:sSubPr>
-                  <m:ctrlPr>
-                    <w:rPr>
-                      <w:rFonts w:ascii="Cambria Math" w:eastAsiaTheme="minorEastAsia" w:hAnsi="Cambria Math"/>
-                      <w:i/>
-                    </w:rPr>
-                  </m:ctrlPr>
-                </m:sSubPr>
-                <m:e>
-                  <m:r>
-                    <w:rPr>
-                      <w:rFonts w:ascii="Cambria Math" w:eastAsiaTheme="minorEastAsia" w:hAnsi="Cambria Math"/>
-                    </w:rPr>
-                    <m:t>S</m:t>
-                  </m:r>
-                </m:e>
-                <m:sub>
-                  <m:r>
-                    <w:rPr>
-                      <w:rFonts w:ascii="Cambria Math" w:eastAsiaTheme="minorEastAsia" w:hAnsi="Cambria Math"/>
-                    </w:rPr>
-                    <m:t>ij</m:t>
-                  </m:r>
-                </m:sub>
-              </m:sSub>
+              <m:r>
+                <m:rPr>
+                  <m:sty m:val="bi"/>
+                </m:rPr>
+                <w:rPr>
+                  <w:rFonts w:ascii="Cambria Math" w:hAnsi="Cambria Math"/>
+                </w:rPr>
+                <m:t>S</m:t>
+              </m:r>
             </m:e>
           </m:d>
           <m:r>
@@ -3384,32 +3573,15 @@
               </m:ctrlPr>
             </m:dPr>
             <m:e>
-              <m:sSub>
-                <m:sSubPr>
-                  <m:ctrlPr>
-                    <w:rPr>
-                      <w:rFonts w:ascii="Cambria Math" w:eastAsiaTheme="minorEastAsia" w:hAnsi="Cambria Math"/>
-                      <w:i/>
-                    </w:rPr>
-                  </m:ctrlPr>
-                </m:sSubPr>
-                <m:e>
-                  <m:r>
-                    <w:rPr>
-                      <w:rFonts w:ascii="Cambria Math" w:eastAsiaTheme="minorEastAsia" w:hAnsi="Cambria Math"/>
-                    </w:rPr>
-                    <m:t>S</m:t>
-                  </m:r>
-                </m:e>
-                <m:sub>
-                  <m:r>
-                    <w:rPr>
-                      <w:rFonts w:ascii="Cambria Math" w:eastAsiaTheme="minorEastAsia" w:hAnsi="Cambria Math"/>
-                    </w:rPr>
-                    <m:t>ij</m:t>
-                  </m:r>
-                </m:sub>
-              </m:sSub>
+              <m:r>
+                <m:rPr>
+                  <m:sty m:val="bi"/>
+                </m:rPr>
+                <w:rPr>
+                  <w:rFonts w:ascii="Cambria Math" w:hAnsi="Cambria Math"/>
+                </w:rPr>
+                <m:t>S</m:t>
+              </m:r>
             </m:e>
           </m:d>
         </m:oMath>
@@ -3477,6 +3649,18 @@
               </m:ctrlPr>
             </m:dPr>
             <m:e>
+              <m:r>
+                <w:rPr>
+                  <w:rFonts w:ascii="Cambria Math" w:eastAsiaTheme="minorEastAsia" w:hAnsi="Cambria Math"/>
+                </w:rPr>
+                <m:t>s</m:t>
+              </m:r>
+              <m:r>
+                <w:rPr>
+                  <w:rFonts w:ascii="Cambria Math" w:eastAsiaTheme="minorEastAsia" w:hAnsi="Cambria Math"/>
+                </w:rPr>
+                <m:t>;</m:t>
+              </m:r>
               <m:r>
                 <w:rPr>
                   <w:rFonts w:ascii="Cambria Math" w:eastAsiaTheme="minorEastAsia" w:hAnsi="Cambria Math"/>
@@ -3707,32 +3891,15 @@
               </m:ctrlPr>
             </m:dPr>
             <m:e>
-              <m:sSub>
-                <m:sSubPr>
-                  <m:ctrlPr>
-                    <w:rPr>
-                      <w:rFonts w:ascii="Cambria Math" w:eastAsiaTheme="minorEastAsia" w:hAnsi="Cambria Math"/>
-                      <w:i/>
-                    </w:rPr>
-                  </m:ctrlPr>
-                </m:sSubPr>
-                <m:e>
-                  <m:r>
-                    <w:rPr>
-                      <w:rFonts w:ascii="Cambria Math" w:eastAsiaTheme="minorEastAsia" w:hAnsi="Cambria Math"/>
-                    </w:rPr>
-                    <m:t>S</m:t>
-                  </m:r>
-                </m:e>
-                <m:sub>
-                  <m:r>
-                    <w:rPr>
-                      <w:rFonts w:ascii="Cambria Math" w:eastAsiaTheme="minorEastAsia" w:hAnsi="Cambria Math"/>
-                    </w:rPr>
-                    <m:t>ij</m:t>
-                  </m:r>
-                </m:sub>
-              </m:sSub>
+              <m:r>
+                <m:rPr>
+                  <m:sty m:val="bi"/>
+                </m:rPr>
+                <w:rPr>
+                  <w:rFonts w:ascii="Cambria Math" w:hAnsi="Cambria Math"/>
+                </w:rPr>
+                <m:t>S</m:t>
+              </m:r>
             </m:e>
           </m:d>
           <m:r>
@@ -3869,32 +4036,15 @@
                 </w:rPr>
                 <m:t>α(</m:t>
               </m:r>
-              <m:sSub>
-                <m:sSubPr>
-                  <m:ctrlPr>
-                    <w:rPr>
-                      <w:rFonts w:ascii="Cambria Math" w:eastAsiaTheme="minorEastAsia" w:hAnsi="Cambria Math"/>
-                      <w:i/>
-                    </w:rPr>
-                  </m:ctrlPr>
-                </m:sSubPr>
-                <m:e>
-                  <m:r>
-                    <w:rPr>
-                      <w:rFonts w:ascii="Cambria Math" w:eastAsiaTheme="minorEastAsia" w:hAnsi="Cambria Math"/>
-                    </w:rPr>
-                    <m:t>S</m:t>
-                  </m:r>
-                </m:e>
-                <m:sub>
-                  <m:r>
-                    <w:rPr>
-                      <w:rFonts w:ascii="Cambria Math" w:eastAsiaTheme="minorEastAsia" w:hAnsi="Cambria Math"/>
-                    </w:rPr>
-                    <m:t>ij</m:t>
-                  </m:r>
-                </m:sub>
-              </m:sSub>
+              <m:r>
+                <m:rPr>
+                  <m:sty m:val="bi"/>
+                </m:rPr>
+                <w:rPr>
+                  <w:rFonts w:ascii="Cambria Math" w:hAnsi="Cambria Math"/>
+                </w:rPr>
+                <m:t>S</m:t>
+              </m:r>
               <m:r>
                 <w:rPr>
                   <w:rFonts w:ascii="Cambria Math" w:eastAsiaTheme="minorEastAsia" w:hAnsi="Cambria Math"/>
@@ -3930,45 +4080,19 @@
             <w:rPr>
               <w:rFonts w:ascii="Cambria Math" w:hAnsi="Cambria Math"/>
             </w:rPr>
-            <m:t>f</m:t>
+            <m:t>f(</m:t>
           </m:r>
           <m:r>
             <w:rPr>
               <w:rFonts w:ascii="Cambria Math" w:hAnsi="Cambria Math"/>
             </w:rPr>
-            <m:t>(</m:t>
+            <m:t>s</m:t>
           </m:r>
-          <m:sSub>
-            <m:sSubPr>
-              <m:ctrlPr>
-                <w:rPr>
-                  <w:rFonts w:ascii="Cambria Math" w:hAnsi="Cambria Math"/>
-                  <w:i/>
-                </w:rPr>
-              </m:ctrlPr>
-            </m:sSubPr>
-            <m:e>
-              <m:r>
-                <w:rPr>
-                  <w:rFonts w:ascii="Cambria Math" w:hAnsi="Cambria Math"/>
-                </w:rPr>
-                <m:t>S</m:t>
-              </m:r>
-            </m:e>
-            <m:sub>
-              <m:r>
-                <w:rPr>
-                  <w:rFonts w:ascii="Cambria Math" w:hAnsi="Cambria Math"/>
-                </w:rPr>
-                <m:t>ij</m:t>
-              </m:r>
-            </m:sub>
-          </m:sSub>
           <m:r>
             <w:rPr>
               <w:rFonts w:ascii="Cambria Math" w:hAnsi="Cambria Math"/>
             </w:rPr>
-            <m:t>,</m:t>
+            <m:t>;</m:t>
           </m:r>
           <m:r>
             <w:rPr>
@@ -4038,13 +4162,98 @@
             <w:rPr>
               <w:rFonts w:ascii="Cambria Math" w:hAnsi="Cambria Math"/>
             </w:rPr>
-            <m:t>)</m:t>
+            <m:t>,</m:t>
+          </m:r>
+          <m:sSubSup>
+            <m:sSubSupPr>
+              <m:ctrlPr>
+                <w:rPr>
+                  <w:rFonts w:ascii="Cambria Math" w:hAnsi="Cambria Math"/>
+                  <w:i/>
+                </w:rPr>
+              </m:ctrlPr>
+            </m:sSubSupPr>
+            <m:e>
+              <m:r>
+                <w:rPr>
+                  <w:rFonts w:ascii="Cambria Math" w:hAnsi="Cambria Math"/>
+                </w:rPr>
+                <m:t>r</m:t>
+              </m:r>
+            </m:e>
+            <m:sub>
+              <m:r>
+                <w:rPr>
+                  <w:rFonts w:ascii="Cambria Math" w:hAnsi="Cambria Math"/>
+                </w:rPr>
+                <m:t>0</m:t>
+              </m:r>
+            </m:sub>
+            <m:sup>
+              <m:r>
+                <w:rPr>
+                  <w:rFonts w:ascii="Cambria Math" w:hAnsi="Cambria Math"/>
+                </w:rPr>
+                <m:t>2</m:t>
+              </m:r>
+            </m:sup>
+          </m:sSubSup>
+          <m:r>
+            <w:rPr>
+              <w:rFonts w:ascii="Cambria Math" w:hAnsi="Cambria Math"/>
+            </w:rPr>
+            <m:t>,</m:t>
+          </m:r>
+          <m:acc>
+            <m:accPr>
+              <m:ctrlPr>
+                <w:rPr>
+                  <w:rFonts w:ascii="Cambria Math" w:hAnsi="Cambria Math"/>
+                  <w:i/>
+                </w:rPr>
+              </m:ctrlPr>
+            </m:accPr>
+            <m:e>
+              <m:r>
+                <w:rPr>
+                  <w:rFonts w:ascii="Cambria Math" w:hAnsi="Cambria Math"/>
+                </w:rPr>
+                <m:t>E</m:t>
+              </m:r>
+            </m:e>
+          </m:acc>
+          <m:d>
+            <m:dPr>
+              <m:ctrlPr>
+                <w:rPr>
+                  <w:rFonts w:ascii="Cambria Math" w:hAnsi="Cambria Math"/>
+                  <w:i/>
+                </w:rPr>
+              </m:ctrlPr>
+            </m:dPr>
+            <m:e>
+              <m:r>
+                <m:rPr>
+                  <m:sty m:val="bi"/>
+                </m:rPr>
+                <w:rPr>
+                  <w:rFonts w:ascii="Cambria Math" w:hAnsi="Cambria Math"/>
+                </w:rPr>
+                <m:t>S</m:t>
+              </m:r>
+            </m:e>
+          </m:d>
+          <m:r>
+            <w:rPr>
+              <w:rFonts w:ascii="Cambria Math" w:hAnsi="Cambria Math"/>
+            </w:rPr>
+            <m:t>,k</m:t>
           </m:r>
           <m:r>
             <w:rPr>
               <w:rFonts w:ascii="Cambria Math" w:hAnsi="Cambria Math"/>
             </w:rPr>
-            <m:t>=</m:t>
+            <m:t>)=</m:t>
           </m:r>
           <m:f>
             <m:fPr>
@@ -4126,32 +4335,15 @@
                   </m:ctrlPr>
                 </m:dPr>
                 <m:e>
-                  <m:sSub>
-                    <m:sSubPr>
-                      <m:ctrlPr>
-                        <w:rPr>
-                          <w:rFonts w:ascii="Cambria Math" w:hAnsi="Cambria Math"/>
-                          <w:i/>
-                        </w:rPr>
-                      </m:ctrlPr>
-                    </m:sSubPr>
-                    <m:e>
-                      <m:r>
-                        <w:rPr>
-                          <w:rFonts w:ascii="Cambria Math" w:hAnsi="Cambria Math"/>
-                        </w:rPr>
-                        <m:t>S</m:t>
-                      </m:r>
-                    </m:e>
-                    <m:sub>
-                      <m:r>
-                        <w:rPr>
-                          <w:rFonts w:ascii="Cambria Math" w:hAnsi="Cambria Math"/>
-                        </w:rPr>
-                        <m:t>ij</m:t>
-                      </m:r>
-                    </m:sub>
-                  </m:sSub>
+                  <m:r>
+                    <m:rPr>
+                      <m:sty m:val="bi"/>
+                    </m:rPr>
+                    <w:rPr>
+                      <w:rFonts w:ascii="Cambria Math" w:hAnsi="Cambria Math"/>
+                    </w:rPr>
+                    <m:t>S</m:t>
+                  </m:r>
                 </m:e>
               </m:d>
               <m:r>
@@ -4207,6 +4399,7 @@
         <w:rPr>
           <w:rFonts w:eastAsiaTheme="minorEastAsia"/>
         </w:rPr>
+        <w:lastRenderedPageBreak/>
         <w:t>Confirm below simpli</w:t>
       </w:r>
       <w:r>
@@ -4246,7 +4439,6 @@
             <w:rPr>
               <w:rFonts w:ascii="Cambria Math" w:eastAsiaTheme="minorEastAsia" w:hAnsi="Cambria Math"/>
             </w:rPr>
-            <w:lastRenderedPageBreak/>
             <m:t>f</m:t>
           </m:r>
           <m:d>
@@ -4263,6 +4455,18 @@
                 <w:rPr>
                   <w:rFonts w:ascii="Cambria Math" w:eastAsiaTheme="minorEastAsia" w:hAnsi="Cambria Math"/>
                 </w:rPr>
+                <m:t>s</m:t>
+              </m:r>
+              <m:r>
+                <w:rPr>
+                  <w:rFonts w:ascii="Cambria Math" w:eastAsiaTheme="minorEastAsia" w:hAnsi="Cambria Math"/>
+                </w:rPr>
+                <m:t>;</m:t>
+              </m:r>
+              <m:r>
+                <w:rPr>
+                  <w:rFonts w:ascii="Cambria Math" w:eastAsiaTheme="minorEastAsia" w:hAnsi="Cambria Math"/>
+                </w:rPr>
                 <m:t>c,</m:t>
               </m:r>
               <m:sSub>
@@ -4320,6 +4524,38 @@
                       <w:rFonts w:ascii="Cambria Math" w:eastAsiaTheme="minorEastAsia" w:hAnsi="Cambria Math"/>
                     </w:rPr>
                     <m:t>2</m:t>
+                  </m:r>
+                </m:sub>
+              </m:sSub>
+              <m:r>
+                <w:rPr>
+                  <w:rFonts w:ascii="Cambria Math" w:eastAsiaTheme="minorEastAsia" w:hAnsi="Cambria Math"/>
+                </w:rPr>
+                <m:t>,</m:t>
+              </m:r>
+              <m:sSub>
+                <m:sSubPr>
+                  <m:ctrlPr>
+                    <w:rPr>
+                      <w:rFonts w:ascii="Cambria Math" w:eastAsiaTheme="minorEastAsia" w:hAnsi="Cambria Math"/>
+                      <w:i/>
+                    </w:rPr>
+                  </m:ctrlPr>
+                </m:sSubPr>
+                <m:e>
+                  <m:r>
+                    <w:rPr>
+                      <w:rFonts w:ascii="Cambria Math" w:eastAsiaTheme="minorEastAsia" w:hAnsi="Cambria Math"/>
+                    </w:rPr>
+                    <m:t>t</m:t>
+                  </m:r>
+                </m:e>
+                <m:sub>
+                  <m:r>
+                    <w:rPr>
+                      <w:rFonts w:ascii="Cambria Math" w:eastAsiaTheme="minorEastAsia" w:hAnsi="Cambria Math"/>
+                    </w:rPr>
+                    <m:t>g</m:t>
                   </m:r>
                 </m:sub>
               </m:sSub>
@@ -4329,7 +4565,39 @@
             <w:rPr>
               <w:rFonts w:ascii="Cambria Math" w:eastAsiaTheme="minorEastAsia" w:hAnsi="Cambria Math"/>
             </w:rPr>
-            <m:t>=tg⋅</m:t>
+            <m:t>=</m:t>
+          </m:r>
+          <m:sSub>
+            <m:sSubPr>
+              <m:ctrlPr>
+                <w:rPr>
+                  <w:rFonts w:ascii="Cambria Math" w:eastAsiaTheme="minorEastAsia" w:hAnsi="Cambria Math"/>
+                  <w:i/>
+                </w:rPr>
+              </m:ctrlPr>
+            </m:sSubPr>
+            <m:e>
+              <m:r>
+                <w:rPr>
+                  <w:rFonts w:ascii="Cambria Math" w:eastAsiaTheme="minorEastAsia" w:hAnsi="Cambria Math"/>
+                </w:rPr>
+                <m:t>t</m:t>
+              </m:r>
+            </m:e>
+            <m:sub>
+              <m:r>
+                <w:rPr>
+                  <w:rFonts w:ascii="Cambria Math" w:eastAsiaTheme="minorEastAsia" w:hAnsi="Cambria Math"/>
+                </w:rPr>
+                <m:t>g</m:t>
+              </m:r>
+            </m:sub>
+          </m:sSub>
+          <m:r>
+            <w:rPr>
+              <w:rFonts w:ascii="Cambria Math" w:eastAsiaTheme="minorEastAsia" w:hAnsi="Cambria Math"/>
+            </w:rPr>
+            <m:t>⋅</m:t>
           </m:r>
           <m:f>
             <m:fPr>
@@ -4410,14 +4678,34 @@
         </w:rPr>
         <w:t xml:space="preserve">For the fitted parameter </w:t>
       </w:r>
-      <w:proofErr w:type="spellStart"/>
-      <w:r>
-        <w:rPr>
-          <w:rFonts w:eastAsiaTheme="minorEastAsia"/>
-        </w:rPr>
-        <w:t>tg</w:t>
-      </w:r>
-      <w:proofErr w:type="spellEnd"/>
+      <m:oMath>
+        <m:sSub>
+          <m:sSubPr>
+            <m:ctrlPr>
+              <w:rPr>
+                <w:rFonts w:ascii="Cambria Math" w:eastAsiaTheme="minorEastAsia" w:hAnsi="Cambria Math"/>
+                <w:i/>
+              </w:rPr>
+            </m:ctrlPr>
+          </m:sSubPr>
+          <m:e>
+            <m:r>
+              <w:rPr>
+                <w:rFonts w:ascii="Cambria Math" w:eastAsiaTheme="minorEastAsia" w:hAnsi="Cambria Math"/>
+              </w:rPr>
+              <m:t>t</m:t>
+            </m:r>
+          </m:e>
+          <m:sub>
+            <m:r>
+              <w:rPr>
+                <w:rFonts w:ascii="Cambria Math" w:eastAsiaTheme="minorEastAsia" w:hAnsi="Cambria Math"/>
+              </w:rPr>
+              <m:t>g</m:t>
+            </m:r>
+          </m:sub>
+        </m:sSub>
+      </m:oMath>
     </w:p>
     <w:p>
       <w:pPr>
@@ -4425,6 +4713,135 @@
           <w:rFonts w:eastAsiaTheme="minorEastAsia"/>
         </w:rPr>
       </w:pPr>
+      <m:oMathPara>
+        <m:oMath>
+          <m:sSub>
+            <m:sSubPr>
+              <m:ctrlPr>
+                <w:rPr>
+                  <w:rFonts w:ascii="Cambria Math" w:eastAsiaTheme="minorEastAsia" w:hAnsi="Cambria Math"/>
+                  <w:i/>
+                </w:rPr>
+              </m:ctrlPr>
+            </m:sSubPr>
+            <m:e>
+              <m:r>
+                <w:rPr>
+                  <w:rFonts w:ascii="Cambria Math" w:eastAsiaTheme="minorEastAsia" w:hAnsi="Cambria Math"/>
+                </w:rPr>
+                <m:t>t</m:t>
+              </m:r>
+            </m:e>
+            <m:sub>
+              <m:r>
+                <w:rPr>
+                  <w:rFonts w:ascii="Cambria Math" w:eastAsiaTheme="minorEastAsia" w:hAnsi="Cambria Math"/>
+                </w:rPr>
+                <m:t>g</m:t>
+              </m:r>
+            </m:sub>
+          </m:sSub>
+          <m:r>
+            <w:rPr>
+              <w:rFonts w:ascii="Cambria Math" w:eastAsiaTheme="minorEastAsia" w:hAnsi="Cambria Math"/>
+            </w:rPr>
+            <m:t>=</m:t>
+          </m:r>
+          <m:f>
+            <m:fPr>
+              <m:ctrlPr>
+                <w:rPr>
+                  <w:rFonts w:ascii="Cambria Math" w:eastAsiaTheme="minorEastAsia" w:hAnsi="Cambria Math"/>
+                  <w:i/>
+                </w:rPr>
+              </m:ctrlPr>
+            </m:fPr>
+            <m:num>
+              <m:sSubSup>
+                <m:sSubSupPr>
+                  <m:ctrlPr>
+                    <w:rPr>
+                      <w:rFonts w:ascii="Cambria Math" w:eastAsiaTheme="minorEastAsia" w:hAnsi="Cambria Math"/>
+                      <w:i/>
+                    </w:rPr>
+                  </m:ctrlPr>
+                </m:sSubSupPr>
+                <m:e>
+                  <m:r>
+                    <w:rPr>
+                      <w:rFonts w:ascii="Cambria Math" w:eastAsiaTheme="minorEastAsia" w:hAnsi="Cambria Math"/>
+                    </w:rPr>
+                    <m:t>r</m:t>
+                  </m:r>
+                </m:e>
+                <m:sub>
+                  <m:r>
+                    <w:rPr>
+                      <w:rFonts w:ascii="Cambria Math" w:eastAsiaTheme="minorEastAsia" w:hAnsi="Cambria Math"/>
+                    </w:rPr>
+                    <m:t>0</m:t>
+                  </m:r>
+                </m:sub>
+                <m:sup>
+                  <m:r>
+                    <w:rPr>
+                      <w:rFonts w:ascii="Cambria Math" w:eastAsiaTheme="minorEastAsia" w:hAnsi="Cambria Math"/>
+                    </w:rPr>
+                    <m:t>2</m:t>
+                  </m:r>
+                </m:sup>
+              </m:sSubSup>
+            </m:num>
+            <m:den>
+              <m:acc>
+                <m:accPr>
+                  <m:ctrlPr>
+                    <w:rPr>
+                      <w:rFonts w:ascii="Cambria Math" w:hAnsi="Cambria Math"/>
+                      <w:i/>
+                    </w:rPr>
+                  </m:ctrlPr>
+                </m:accPr>
+                <m:e>
+                  <m:r>
+                    <w:rPr>
+                      <w:rFonts w:ascii="Cambria Math" w:hAnsi="Cambria Math"/>
+                    </w:rPr>
+                    <m:t>E</m:t>
+                  </m:r>
+                </m:e>
+              </m:acc>
+              <m:d>
+                <m:dPr>
+                  <m:ctrlPr>
+                    <w:rPr>
+                      <w:rFonts w:ascii="Cambria Math" w:hAnsi="Cambria Math"/>
+                      <w:i/>
+                    </w:rPr>
+                  </m:ctrlPr>
+                </m:dPr>
+                <m:e>
+                  <m:r>
+                    <m:rPr>
+                      <m:sty m:val="bi"/>
+                    </m:rPr>
+                    <w:rPr>
+                      <w:rFonts w:ascii="Cambria Math" w:hAnsi="Cambria Math"/>
+                    </w:rPr>
+                    <m:t>S</m:t>
+                  </m:r>
+                </m:e>
+              </m:d>
+              <m:r>
+                <w:rPr>
+                  <w:rFonts w:ascii="Cambria Math" w:hAnsi="Cambria Math"/>
+                </w:rPr>
+                <m:t>⋅k</m:t>
+              </m:r>
+            </m:den>
+          </m:f>
+        </m:oMath>
+      </m:oMathPara>
     </w:p>
     <w:p>
       <w:pPr>
@@ -4445,10 +4862,7 @@
         <w:pStyle w:val="Heading2"/>
       </w:pPr>
       <w:r>
-        <w:t xml:space="preserve">FINAL </w:t>
-      </w:r>
-      <w:r>
-        <w:t>EQUATION</w:t>
+        <w:t>FINAL EQUATION</w:t>
       </w:r>
     </w:p>
     <w:p>
@@ -4488,12 +4902,23 @@
             </m:r>
           </m:sub>
         </m:sSub>
+        <m:r>
+          <w:rPr>
+            <w:rFonts w:ascii="Cambria Math" w:eastAsiaTheme="minorEastAsia" w:hAnsi="Cambria Math"/>
+          </w:rPr>
+          <m:t>(s)</m:t>
+        </m:r>
       </m:oMath>
       <w:r>
         <w:t xml:space="preserve"> to make equation formatted better</w:t>
       </w:r>
     </w:p>
     <w:p>
+      <w:pPr>
+        <w:rPr>
+          <w:rFonts w:eastAsiaTheme="minorEastAsia"/>
+        </w:rPr>
+      </w:pPr>
       <m:oMathPara>
         <m:oMathParaPr>
           <m:jc m:val="left"/>
@@ -4528,6 +4953,12 @@
                   </m:r>
                 </m:e>
               </m:acc>
+              <m:r>
+                <w:rPr>
+                  <w:rFonts w:ascii="Cambria Math" w:hAnsi="Cambria Math"/>
+                </w:rPr>
+                <m:t>(s)</m:t>
+              </m:r>
             </m:num>
             <m:den>
               <m:r>
@@ -4562,6 +4993,12 @@
                   </m:r>
                 </m:sub>
               </m:sSub>
+              <m:r>
+                <w:rPr>
+                  <w:rFonts w:ascii="Cambria Math" w:hAnsi="Cambria Math"/>
+                </w:rPr>
+                <m:t>(s)</m:t>
+              </m:r>
             </m:den>
           </m:f>
           <m:r>
@@ -4609,32 +5046,15 @@
               </m:ctrlPr>
             </m:dPr>
             <m:e>
-              <m:sSub>
-                <m:sSubPr>
-                  <m:ctrlPr>
-                    <w:rPr>
-                      <w:rFonts w:ascii="Cambria Math" w:hAnsi="Cambria Math"/>
-                      <w:i/>
-                    </w:rPr>
-                  </m:ctrlPr>
-                </m:sSubPr>
-                <m:e>
-                  <m:r>
-                    <w:rPr>
-                      <w:rFonts w:ascii="Cambria Math" w:hAnsi="Cambria Math"/>
-                    </w:rPr>
-                    <m:t>S</m:t>
-                  </m:r>
-                </m:e>
-                <m:sub>
-                  <m:r>
-                    <w:rPr>
-                      <w:rFonts w:ascii="Cambria Math" w:hAnsi="Cambria Math"/>
-                    </w:rPr>
-                    <m:t>ij</m:t>
-                  </m:r>
-                </m:sub>
-              </m:sSub>
+              <m:r>
+                <m:rPr>
+                  <m:sty m:val="bi"/>
+                </m:rPr>
+                <w:rPr>
+                  <w:rFonts w:ascii="Cambria Math" w:hAnsi="Cambria Math"/>
+                </w:rPr>
+                <m:t>S</m:t>
+              </m:r>
             </m:e>
           </m:d>
           <m:r>
@@ -4669,32 +5089,15 @@
                   </m:ctrlPr>
                 </m:dPr>
                 <m:e>
-                  <m:sSub>
-                    <m:sSubPr>
-                      <m:ctrlPr>
-                        <w:rPr>
-                          <w:rFonts w:ascii="Cambria Math" w:hAnsi="Cambria Math"/>
-                          <w:i/>
-                        </w:rPr>
-                      </m:ctrlPr>
-                    </m:sSubPr>
-                    <m:e>
-                      <m:r>
-                        <w:rPr>
-                          <w:rFonts w:ascii="Cambria Math" w:hAnsi="Cambria Math"/>
-                        </w:rPr>
-                        <m:t>S</m:t>
-                      </m:r>
-                    </m:e>
-                    <m:sub>
-                      <m:r>
-                        <w:rPr>
-                          <w:rFonts w:ascii="Cambria Math" w:hAnsi="Cambria Math"/>
-                        </w:rPr>
-                        <m:t>ij</m:t>
-                      </m:r>
-                    </m:sub>
-                  </m:sSub>
+                  <m:r>
+                    <m:rPr>
+                      <m:sty m:val="bi"/>
+                    </m:rPr>
+                    <w:rPr>
+                      <w:rFonts w:ascii="Cambria Math" w:hAnsi="Cambria Math"/>
+                    </w:rPr>
+                    <m:t>S</m:t>
+                  </m:r>
                 </m:e>
               </m:d>
               <m:r>
@@ -4775,7 +5178,7 @@
                                 <w:rPr>
                                   <w:rFonts w:ascii="Cambria Math" w:hAnsi="Cambria Math"/>
                                 </w:rPr>
-                                <m:t>f</m:t>
+                                <m:t>f(s)</m:t>
                               </m:r>
                             </m:e>
                           </m:rad>
@@ -4921,7 +5324,7 @@
                             <w:rPr>
                               <w:rFonts w:ascii="Cambria Math" w:hAnsi="Cambria Math"/>
                             </w:rPr>
-                            <m:t>f</m:t>
+                            <m:t>f(s)</m:t>
                           </m:r>
                         </m:e>
                       </m:rad>
@@ -4932,6 +5335,709 @@
                       <w:rFonts w:ascii="Cambria Math" w:hAnsi="Cambria Math"/>
                     </w:rPr>
                     <m:t>-2⋅</m:t>
+                  </m:r>
+                  <m:f>
+                    <m:fPr>
+                      <m:ctrlPr>
+                        <w:rPr>
+                          <w:rFonts w:ascii="Cambria Math" w:hAnsi="Cambria Math"/>
+                          <w:i/>
+                        </w:rPr>
+                      </m:ctrlPr>
+                    </m:fPr>
+                    <m:num>
+                      <m:sSub>
+                        <m:sSubPr>
+                          <m:ctrlPr>
+                            <w:rPr>
+                              <w:rFonts w:ascii="Cambria Math" w:hAnsi="Cambria Math"/>
+                              <w:i/>
+                            </w:rPr>
+                          </m:ctrlPr>
+                        </m:sSubPr>
+                        <m:e>
+                          <m:r>
+                            <w:rPr>
+                              <w:rFonts w:ascii="Cambria Math" w:hAnsi="Cambria Math"/>
+                            </w:rPr>
+                            <m:t>I</m:t>
+                          </m:r>
+                        </m:e>
+                        <m:sub>
+                          <m:r>
+                            <w:rPr>
+                              <w:rFonts w:ascii="Cambria Math" w:hAnsi="Cambria Math"/>
+                            </w:rPr>
+                            <m:t>1</m:t>
+                          </m:r>
+                        </m:sub>
+                      </m:sSub>
+                      <m:d>
+                        <m:dPr>
+                          <m:ctrlPr>
+                            <w:rPr>
+                              <w:rFonts w:ascii="Cambria Math" w:hAnsi="Cambria Math"/>
+                              <w:i/>
+                            </w:rPr>
+                          </m:ctrlPr>
+                        </m:dPr>
+                        <m:e>
+                          <m:rad>
+                            <m:radPr>
+                              <m:degHide m:val="1"/>
+                              <m:ctrlPr>
+                                <w:rPr>
+                                  <w:rFonts w:ascii="Cambria Math" w:hAnsi="Cambria Math"/>
+                                  <w:i/>
+                                </w:rPr>
+                              </m:ctrlPr>
+                            </m:radPr>
+                            <m:deg/>
+                            <m:e>
+                              <m:r>
+                                <w:rPr>
+                                  <w:rFonts w:ascii="Cambria Math" w:hAnsi="Cambria Math"/>
+                                </w:rPr>
+                                <m:t>f(s)</m:t>
+                              </m:r>
+                            </m:e>
+                          </m:rad>
+                        </m:e>
+                      </m:d>
+                    </m:num>
+                    <m:den>
+                      <m:rad>
+                        <m:radPr>
+                          <m:degHide m:val="1"/>
+                          <m:ctrlPr>
+                            <w:rPr>
+                              <w:rFonts w:ascii="Cambria Math" w:hAnsi="Cambria Math"/>
+                              <w:i/>
+                            </w:rPr>
+                          </m:ctrlPr>
+                        </m:radPr>
+                        <m:deg/>
+                        <m:e>
+                          <m:r>
+                            <w:rPr>
+                              <w:rFonts w:ascii="Cambria Math" w:hAnsi="Cambria Math"/>
+                            </w:rPr>
+                            <m:t>f(s)</m:t>
+                          </m:r>
+                        </m:e>
+                      </m:rad>
+                    </m:den>
+                  </m:f>
+                </m:den>
+              </m:f>
+              <m:r>
+                <w:rPr>
+                  <w:rFonts w:ascii="Cambria Math" w:hAnsi="Cambria Math"/>
+                </w:rPr>
+                <m:t>-</m:t>
+              </m:r>
+              <m:f>
+                <m:fPr>
+                  <m:ctrlPr>
+                    <w:rPr>
+                      <w:rFonts w:ascii="Cambria Math" w:eastAsiaTheme="minorEastAsia" w:hAnsi="Cambria Math"/>
+                      <w:i/>
+                    </w:rPr>
+                  </m:ctrlPr>
+                </m:fPr>
+                <m:num>
+                  <m:r>
+                    <w:rPr>
+                      <w:rFonts w:ascii="Cambria Math" w:eastAsiaTheme="minorEastAsia" w:hAnsi="Cambria Math"/>
+                    </w:rPr>
+                    <m:t>1</m:t>
+                  </m:r>
+                </m:num>
+                <m:den>
+                  <m:r>
+                    <w:rPr>
+                      <w:rFonts w:ascii="Cambria Math" w:eastAsiaTheme="minorEastAsia" w:hAnsi="Cambria Math"/>
+                    </w:rPr>
+                    <m:t>2</m:t>
+                  </m:r>
+                </m:den>
+              </m:f>
+              <m:r>
+                <w:rPr>
+                  <w:rFonts w:ascii="Cambria Math" w:hAnsi="Cambria Math"/>
+                </w:rPr>
+                <m:t xml:space="preserve"> </m:t>
+              </m:r>
+            </m:e>
+          </m:d>
+          <m:r>
+            <m:rPr>
+              <m:brk/>
+            </m:rPr>
+            <w:rPr>
+              <w:rFonts w:ascii="Cambria Math" w:hAnsi="Cambria Math"/>
+            </w:rPr>
+            <m:t>+</m:t>
+          </m:r>
+          <m:f>
+            <m:fPr>
+              <m:ctrlPr>
+                <w:rPr>
+                  <w:rFonts w:ascii="Cambria Math" w:eastAsiaTheme="minorEastAsia" w:hAnsi="Cambria Math"/>
+                  <w:i/>
+                </w:rPr>
+              </m:ctrlPr>
+            </m:fPr>
+            <m:num>
+              <m:sSub>
+                <m:sSubPr>
+                  <m:ctrlPr>
+                    <w:rPr>
+                      <w:rFonts w:ascii="Cambria Math" w:hAnsi="Cambria Math"/>
+                      <w:i/>
+                    </w:rPr>
+                  </m:ctrlPr>
+                </m:sSubPr>
+                <m:e>
+                  <m:r>
+                    <w:rPr>
+                      <w:rFonts w:ascii="Cambria Math" w:hAnsi="Cambria Math"/>
+                    </w:rPr>
+                    <m:t>C</m:t>
+                  </m:r>
+                </m:e>
+                <m:sub>
+                  <m:r>
+                    <w:rPr>
+                      <w:rFonts w:ascii="Cambria Math" w:hAnsi="Cambria Math"/>
+                    </w:rPr>
+                    <m:t>33</m:t>
+                  </m:r>
+                </m:sub>
+              </m:sSub>
+              <m:d>
+                <m:dPr>
+                  <m:ctrlPr>
+                    <w:rPr>
+                      <w:rFonts w:ascii="Cambria Math" w:eastAsiaTheme="minorEastAsia" w:hAnsi="Cambria Math"/>
+                      <w:i/>
+                    </w:rPr>
+                  </m:ctrlPr>
+                </m:dPr>
+                <m:e>
+                  <m:r>
+                    <m:rPr>
+                      <m:sty m:val="bi"/>
+                    </m:rPr>
+                    <w:rPr>
+                      <w:rFonts w:ascii="Cambria Math" w:hAnsi="Cambria Math"/>
+                    </w:rPr>
+                    <m:t>S</m:t>
+                  </m:r>
+                </m:e>
+              </m:d>
+              <m:ctrlPr>
+                <w:rPr>
+                  <w:rFonts w:ascii="Cambria Math" w:hAnsi="Cambria Math"/>
+                  <w:i/>
+                </w:rPr>
+              </m:ctrlPr>
+            </m:num>
+            <m:den>
+              <m:r>
+                <w:rPr>
+                  <w:rFonts w:ascii="Cambria Math" w:eastAsiaTheme="minorEastAsia" w:hAnsi="Cambria Math"/>
+                </w:rPr>
+                <m:t>2</m:t>
+              </m:r>
+            </m:den>
+          </m:f>
+          <m:r>
+            <m:rPr>
+              <m:brk/>
+            </m:rPr>
+            <w:rPr>
+              <w:rFonts w:ascii="Cambria Math" w:eastAsiaTheme="minorEastAsia" w:hAnsi="Cambria Math"/>
+            </w:rPr>
+            <m:t>+</m:t>
+          </m:r>
+          <m:sSub>
+            <m:sSubPr>
+              <m:ctrlPr>
+                <w:rPr>
+                  <w:rFonts w:ascii="Cambria Math" w:eastAsiaTheme="minorEastAsia" w:hAnsi="Cambria Math"/>
+                  <w:i/>
+                </w:rPr>
+              </m:ctrlPr>
+            </m:sSubPr>
+            <m:e>
+              <m:r>
+                <w:rPr>
+                  <w:rFonts w:ascii="Cambria Math" w:eastAsiaTheme="minorEastAsia" w:hAnsi="Cambria Math"/>
+                </w:rPr>
+                <m:t>f</m:t>
+              </m:r>
+            </m:e>
+            <m:sub>
+              <m:r>
+                <w:rPr>
+                  <w:rFonts w:ascii="Cambria Math" w:eastAsiaTheme="minorEastAsia" w:hAnsi="Cambria Math"/>
+                </w:rPr>
+                <m:t>1</m:t>
+              </m:r>
+            </m:sub>
+          </m:sSub>
+          <m:d>
+            <m:dPr>
+              <m:ctrlPr>
+                <w:rPr>
+                  <w:rFonts w:ascii="Cambria Math" w:eastAsiaTheme="minorEastAsia" w:hAnsi="Cambria Math"/>
+                  <w:i/>
+                </w:rPr>
+              </m:ctrlPr>
+            </m:dPr>
+            <m:e>
+              <m:r>
+                <m:rPr>
+                  <m:sty m:val="bi"/>
+                </m:rPr>
+                <w:rPr>
+                  <w:rFonts w:ascii="Cambria Math" w:hAnsi="Cambria Math"/>
+                </w:rPr>
+                <m:t>S</m:t>
+              </m:r>
+            </m:e>
+          </m:d>
+          <m:r>
+            <w:rPr>
+              <w:rFonts w:ascii="Cambria Math" w:eastAsiaTheme="minorEastAsia" w:hAnsi="Cambria Math"/>
+            </w:rPr>
+            <m:t>⋅</m:t>
+          </m:r>
+          <m:sSub>
+            <m:sSubPr>
+              <m:ctrlPr>
+                <w:rPr>
+                  <w:rFonts w:ascii="Cambria Math" w:eastAsiaTheme="minorEastAsia" w:hAnsi="Cambria Math"/>
+                  <w:i/>
+                </w:rPr>
+              </m:ctrlPr>
+            </m:sSubPr>
+            <m:e>
+              <m:r>
+                <w:rPr>
+                  <w:rFonts w:ascii="Cambria Math" w:eastAsiaTheme="minorEastAsia" w:hAnsi="Cambria Math"/>
+                </w:rPr>
+                <m:t>f</m:t>
+              </m:r>
+            </m:e>
+            <m:sub>
+              <m:r>
+                <w:rPr>
+                  <w:rFonts w:ascii="Cambria Math" w:eastAsiaTheme="minorEastAsia" w:hAnsi="Cambria Math"/>
+                </w:rPr>
+                <m:t>2</m:t>
+              </m:r>
+            </m:sub>
+          </m:sSub>
+          <m:d>
+            <m:dPr>
+              <m:ctrlPr>
+                <w:rPr>
+                  <w:rFonts w:ascii="Cambria Math" w:eastAsiaTheme="minorEastAsia" w:hAnsi="Cambria Math"/>
+                  <w:i/>
+                </w:rPr>
+              </m:ctrlPr>
+            </m:dPr>
+            <m:e>
+              <m:r>
+                <w:rPr>
+                  <w:rFonts w:ascii="Cambria Math" w:eastAsiaTheme="minorEastAsia" w:hAnsi="Cambria Math"/>
+                </w:rPr>
+                <m:t xml:space="preserve">s, </m:t>
+              </m:r>
+              <m:r>
+                <w:rPr>
+                  <w:rFonts w:ascii="Cambria Math" w:eastAsiaTheme="minorEastAsia" w:hAnsi="Cambria Math"/>
+                </w:rPr>
+                <m:t>c,</m:t>
+              </m:r>
+              <m:sSub>
+                <m:sSubPr>
+                  <m:ctrlPr>
+                    <w:rPr>
+                      <w:rFonts w:ascii="Cambria Math" w:eastAsiaTheme="minorEastAsia" w:hAnsi="Cambria Math"/>
+                      <w:i/>
+                    </w:rPr>
+                  </m:ctrlPr>
+                </m:sSubPr>
+                <m:e>
+                  <m:r>
+                    <w:rPr>
+                      <w:rFonts w:ascii="Cambria Math" w:eastAsiaTheme="minorEastAsia" w:hAnsi="Cambria Math"/>
+                    </w:rPr>
+                    <m:t>τ</m:t>
+                  </m:r>
+                </m:e>
+                <m:sub>
+                  <m:r>
+                    <w:rPr>
+                      <w:rFonts w:ascii="Cambria Math" w:eastAsiaTheme="minorEastAsia" w:hAnsi="Cambria Math"/>
+                    </w:rPr>
+                    <m:t>1</m:t>
+                  </m:r>
+                </m:sub>
+              </m:sSub>
+              <m:r>
+                <w:rPr>
+                  <w:rFonts w:ascii="Cambria Math" w:eastAsiaTheme="minorEastAsia" w:hAnsi="Cambria Math"/>
+                </w:rPr>
+                <m:t>,</m:t>
+              </m:r>
+              <m:sSub>
+                <m:sSubPr>
+                  <m:ctrlPr>
+                    <w:rPr>
+                      <w:rFonts w:ascii="Cambria Math" w:eastAsiaTheme="minorEastAsia" w:hAnsi="Cambria Math"/>
+                      <w:i/>
+                    </w:rPr>
+                  </m:ctrlPr>
+                </m:sSubPr>
+                <m:e>
+                  <m:r>
+                    <w:rPr>
+                      <w:rFonts w:ascii="Cambria Math" w:eastAsiaTheme="minorEastAsia" w:hAnsi="Cambria Math"/>
+                    </w:rPr>
+                    <m:t>τ</m:t>
+                  </m:r>
+                </m:e>
+                <m:sub>
+                  <m:r>
+                    <w:rPr>
+                      <w:rFonts w:ascii="Cambria Math" w:eastAsiaTheme="minorEastAsia" w:hAnsi="Cambria Math"/>
+                    </w:rPr>
+                    <m:t>2</m:t>
+                  </m:r>
+                </m:sub>
+              </m:sSub>
+            </m:e>
+          </m:d>
+          <m:r>
+            <w:rPr>
+              <w:rFonts w:ascii="Cambria Math" w:eastAsiaTheme="minorEastAsia" w:hAnsi="Cambria Math"/>
+            </w:rPr>
+            <m:t>⋅</m:t>
+          </m:r>
+          <m:f>
+            <m:fPr>
+              <m:ctrlPr>
+                <w:rPr>
+                  <w:rFonts w:ascii="Cambria Math" w:eastAsiaTheme="minorEastAsia" w:hAnsi="Cambria Math"/>
+                  <w:i/>
+                </w:rPr>
+              </m:ctrlPr>
+            </m:fPr>
+            <m:num>
+              <m:sSub>
+                <m:sSubPr>
+                  <m:ctrlPr>
+                    <w:rPr>
+                      <w:rFonts w:ascii="Cambria Math" w:hAnsi="Cambria Math"/>
+                      <w:i/>
+                    </w:rPr>
+                  </m:ctrlPr>
+                </m:sSubPr>
+                <m:e>
+                  <m:r>
+                    <w:rPr>
+                      <w:rFonts w:ascii="Cambria Math" w:hAnsi="Cambria Math"/>
+                    </w:rPr>
+                    <m:t>I</m:t>
+                  </m:r>
+                </m:e>
+                <m:sub>
+                  <m:r>
+                    <w:rPr>
+                      <w:rFonts w:ascii="Cambria Math" w:hAnsi="Cambria Math"/>
+                    </w:rPr>
+                    <m:t>0</m:t>
+                  </m:r>
+                </m:sub>
+              </m:sSub>
+              <m:d>
+                <m:dPr>
+                  <m:ctrlPr>
+                    <w:rPr>
+                      <w:rFonts w:ascii="Cambria Math" w:hAnsi="Cambria Math"/>
+                      <w:i/>
+                    </w:rPr>
+                  </m:ctrlPr>
+                </m:dPr>
+                <m:e>
+                  <m:rad>
+                    <m:radPr>
+                      <m:degHide m:val="1"/>
+                      <m:ctrlPr>
+                        <w:rPr>
+                          <w:rFonts w:ascii="Cambria Math" w:hAnsi="Cambria Math"/>
+                          <w:i/>
+                        </w:rPr>
+                      </m:ctrlPr>
+                    </m:radPr>
+                    <m:deg/>
+                    <m:e>
+                      <m:r>
+                        <w:rPr>
+                          <w:rFonts w:ascii="Cambria Math" w:hAnsi="Cambria Math"/>
+                        </w:rPr>
+                        <m:t>f(s)</m:t>
+                      </m:r>
+                    </m:e>
+                  </m:rad>
+                </m:e>
+              </m:d>
+              <m:r>
+                <w:rPr>
+                  <w:rFonts w:ascii="Cambria Math" w:hAnsi="Cambria Math"/>
+                </w:rPr>
+                <m:t>-2⋅</m:t>
+              </m:r>
+              <m:f>
+                <m:fPr>
+                  <m:ctrlPr>
+                    <w:rPr>
+                      <w:rFonts w:ascii="Cambria Math" w:hAnsi="Cambria Math"/>
+                      <w:i/>
+                    </w:rPr>
+                  </m:ctrlPr>
+                </m:fPr>
+                <m:num>
+                  <m:sSub>
+                    <m:sSubPr>
+                      <m:ctrlPr>
+                        <w:rPr>
+                          <w:rFonts w:ascii="Cambria Math" w:hAnsi="Cambria Math"/>
+                          <w:i/>
+                        </w:rPr>
+                      </m:ctrlPr>
+                    </m:sSubPr>
+                    <m:e>
+                      <m:r>
+                        <w:rPr>
+                          <w:rFonts w:ascii="Cambria Math" w:hAnsi="Cambria Math"/>
+                        </w:rPr>
+                        <m:t>I</m:t>
+                      </m:r>
+                    </m:e>
+                    <m:sub>
+                      <m:r>
+                        <w:rPr>
+                          <w:rFonts w:ascii="Cambria Math" w:hAnsi="Cambria Math"/>
+                        </w:rPr>
+                        <m:t>1</m:t>
+                      </m:r>
+                    </m:sub>
+                  </m:sSub>
+                  <m:d>
+                    <m:dPr>
+                      <m:ctrlPr>
+                        <w:rPr>
+                          <w:rFonts w:ascii="Cambria Math" w:hAnsi="Cambria Math"/>
+                          <w:i/>
+                        </w:rPr>
+                      </m:ctrlPr>
+                    </m:dPr>
+                    <m:e>
+                      <m:rad>
+                        <m:radPr>
+                          <m:degHide m:val="1"/>
+                          <m:ctrlPr>
+                            <w:rPr>
+                              <w:rFonts w:ascii="Cambria Math" w:hAnsi="Cambria Math"/>
+                              <w:i/>
+                            </w:rPr>
+                          </m:ctrlPr>
+                        </m:radPr>
+                        <m:deg/>
+                        <m:e>
+                          <m:r>
+                            <w:rPr>
+                              <w:rFonts w:ascii="Cambria Math" w:hAnsi="Cambria Math"/>
+                            </w:rPr>
+                            <m:t>f</m:t>
+                          </m:r>
+                          <m:r>
+                            <w:rPr>
+                              <w:rFonts w:ascii="Cambria Math" w:hAnsi="Cambria Math"/>
+                            </w:rPr>
+                            <m:t>(s)</m:t>
+                          </m:r>
+                        </m:e>
+                      </m:rad>
+                    </m:e>
+                  </m:d>
+                </m:num>
+                <m:den>
+                  <m:rad>
+                    <m:radPr>
+                      <m:degHide m:val="1"/>
+                      <m:ctrlPr>
+                        <w:rPr>
+                          <w:rFonts w:ascii="Cambria Math" w:hAnsi="Cambria Math"/>
+                          <w:i/>
+                        </w:rPr>
+                      </m:ctrlPr>
+                    </m:radPr>
+                    <m:deg/>
+                    <m:e>
+                      <m:r>
+                        <w:rPr>
+                          <w:rFonts w:ascii="Cambria Math" w:hAnsi="Cambria Math"/>
+                        </w:rPr>
+                        <m:t>f</m:t>
+                      </m:r>
+                      <m:r>
+                        <w:rPr>
+                          <w:rFonts w:ascii="Cambria Math" w:hAnsi="Cambria Math"/>
+                        </w:rPr>
+                        <m:t>(s)</m:t>
+                      </m:r>
+                    </m:e>
+                  </m:rad>
+                </m:den>
+              </m:f>
+            </m:num>
+            <m:den>
+              <m:r>
+                <w:rPr>
+                  <w:rFonts w:ascii="Cambria Math" w:eastAsiaTheme="minorEastAsia" w:hAnsi="Cambria Math"/>
+                </w:rPr>
+                <m:t>2⋅</m:t>
+              </m:r>
+              <m:d>
+                <m:dPr>
+                  <m:ctrlPr>
+                    <w:rPr>
+                      <w:rFonts w:ascii="Cambria Math" w:hAnsi="Cambria Math"/>
+                      <w:i/>
+                    </w:rPr>
+                  </m:ctrlPr>
+                </m:dPr>
+                <m:e>
+                  <m:acc>
+                    <m:accPr>
+                      <m:ctrlPr>
+                        <w:rPr>
+                          <w:rFonts w:ascii="Cambria Math" w:hAnsi="Cambria Math"/>
+                          <w:i/>
+                        </w:rPr>
+                      </m:ctrlPr>
+                    </m:accPr>
+                    <m:e>
+                      <m:r>
+                        <w:rPr>
+                          <w:rFonts w:ascii="Cambria Math" w:hAnsi="Cambria Math"/>
+                        </w:rPr>
+                        <m:t>E</m:t>
+                      </m:r>
+                    </m:e>
+                  </m:acc>
+                  <m:d>
+                    <m:dPr>
+                      <m:ctrlPr>
+                        <w:rPr>
+                          <w:rFonts w:ascii="Cambria Math" w:hAnsi="Cambria Math"/>
+                          <w:i/>
+                        </w:rPr>
+                      </m:ctrlPr>
+                    </m:dPr>
+                    <m:e>
+                      <m:r>
+                        <m:rPr>
+                          <m:sty m:val="bi"/>
+                        </m:rPr>
+                        <w:rPr>
+                          <w:rFonts w:ascii="Cambria Math" w:hAnsi="Cambria Math"/>
+                        </w:rPr>
+                        <m:t>S</m:t>
+                      </m:r>
+                    </m:e>
+                  </m:d>
+                  <m:r>
+                    <w:rPr>
+                      <w:rFonts w:ascii="Cambria Math" w:hAnsi="Cambria Math"/>
+                    </w:rPr>
+                    <m:t>⋅</m:t>
+                  </m:r>
+                  <m:sSub>
+                    <m:sSubPr>
+                      <m:ctrlPr>
+                        <w:rPr>
+                          <w:rFonts w:ascii="Cambria Math" w:hAnsi="Cambria Math"/>
+                          <w:i/>
+                        </w:rPr>
+                      </m:ctrlPr>
+                    </m:sSubPr>
+                    <m:e>
+                      <m:r>
+                        <w:rPr>
+                          <w:rFonts w:ascii="Cambria Math" w:hAnsi="Cambria Math"/>
+                        </w:rPr>
+                        <m:t>I</m:t>
+                      </m:r>
+                    </m:e>
+                    <m:sub>
+                      <m:r>
+                        <w:rPr>
+                          <w:rFonts w:ascii="Cambria Math" w:hAnsi="Cambria Math"/>
+                        </w:rPr>
+                        <m:t>0</m:t>
+                      </m:r>
+                    </m:sub>
+                  </m:sSub>
+                  <m:d>
+                    <m:dPr>
+                      <m:ctrlPr>
+                        <w:rPr>
+                          <w:rFonts w:ascii="Cambria Math" w:hAnsi="Cambria Math"/>
+                          <w:i/>
+                        </w:rPr>
+                      </m:ctrlPr>
+                    </m:dPr>
+                    <m:e>
+                      <m:rad>
+                        <m:radPr>
+                          <m:degHide m:val="1"/>
+                          <m:ctrlPr>
+                            <w:rPr>
+                              <w:rFonts w:ascii="Cambria Math" w:hAnsi="Cambria Math"/>
+                              <w:i/>
+                            </w:rPr>
+                          </m:ctrlPr>
+                        </m:radPr>
+                        <m:deg/>
+                        <m:e>
+                          <m:r>
+                            <w:rPr>
+                              <w:rFonts w:ascii="Cambria Math" w:hAnsi="Cambria Math"/>
+                            </w:rPr>
+                            <m:t>f</m:t>
+                          </m:r>
+                          <m:r>
+                            <w:rPr>
+                              <w:rFonts w:ascii="Cambria Math" w:hAnsi="Cambria Math"/>
+                            </w:rPr>
+                            <m:t>(s)</m:t>
+                          </m:r>
+                        </m:e>
+                      </m:rad>
+                    </m:e>
+                  </m:d>
+                  <m:r>
+                    <w:rPr>
+                      <w:rFonts w:ascii="Cambria Math" w:hAnsi="Cambria Math"/>
+                    </w:rPr>
+                    <m:t>-</m:t>
                   </m:r>
                   <m:f>
                     <m:fPr>
@@ -4997,677 +6103,11 @@
                                 </w:rPr>
                                 <m:t>f</m:t>
                               </m:r>
-                            </m:e>
-                          </m:rad>
-                        </m:e>
-                      </m:d>
-                    </m:num>
-                    <m:den>
-                      <m:rad>
-                        <m:radPr>
-                          <m:degHide m:val="1"/>
-                          <m:ctrlPr>
-                            <w:rPr>
-                              <w:rFonts w:ascii="Cambria Math" w:hAnsi="Cambria Math"/>
-                              <w:i/>
-                            </w:rPr>
-                          </m:ctrlPr>
-                        </m:radPr>
-                        <m:deg/>
-                        <m:e>
-                          <m:r>
-                            <w:rPr>
-                              <w:rFonts w:ascii="Cambria Math" w:hAnsi="Cambria Math"/>
-                            </w:rPr>
-                            <m:t>f</m:t>
-                          </m:r>
-                        </m:e>
-                      </m:rad>
-                    </m:den>
-                  </m:f>
-                </m:den>
-              </m:f>
-              <m:r>
-                <w:rPr>
-                  <w:rFonts w:ascii="Cambria Math" w:hAnsi="Cambria Math"/>
-                </w:rPr>
-                <m:t>-</m:t>
-              </m:r>
-              <m:f>
-                <m:fPr>
-                  <m:ctrlPr>
-                    <w:rPr>
-                      <w:rFonts w:ascii="Cambria Math" w:eastAsiaTheme="minorEastAsia" w:hAnsi="Cambria Math"/>
-                      <w:i/>
-                    </w:rPr>
-                  </m:ctrlPr>
-                </m:fPr>
-                <m:num>
-                  <m:r>
-                    <w:rPr>
-                      <w:rFonts w:ascii="Cambria Math" w:eastAsiaTheme="minorEastAsia" w:hAnsi="Cambria Math"/>
-                    </w:rPr>
-                    <m:t>1</m:t>
-                  </m:r>
-                </m:num>
-                <m:den>
-                  <m:r>
-                    <w:rPr>
-                      <w:rFonts w:ascii="Cambria Math" w:eastAsiaTheme="minorEastAsia" w:hAnsi="Cambria Math"/>
-                    </w:rPr>
-                    <m:t>2</m:t>
-                  </m:r>
-                </m:den>
-              </m:f>
-              <m:r>
-                <w:rPr>
-                  <w:rFonts w:ascii="Cambria Math" w:hAnsi="Cambria Math"/>
-                </w:rPr>
-                <m:t xml:space="preserve"> </m:t>
-              </m:r>
-            </m:e>
-          </m:d>
-          <m:r>
-            <m:rPr>
-              <m:brk/>
-            </m:rPr>
-            <w:rPr>
-              <w:rFonts w:ascii="Cambria Math" w:hAnsi="Cambria Math"/>
-            </w:rPr>
-            <m:t>+</m:t>
-          </m:r>
-          <m:f>
-            <m:fPr>
-              <m:ctrlPr>
-                <w:rPr>
-                  <w:rFonts w:ascii="Cambria Math" w:eastAsiaTheme="minorEastAsia" w:hAnsi="Cambria Math"/>
-                  <w:i/>
-                </w:rPr>
-              </m:ctrlPr>
-            </m:fPr>
-            <m:num>
-              <m:sSub>
-                <m:sSubPr>
-                  <m:ctrlPr>
-                    <w:rPr>
-                      <w:rFonts w:ascii="Cambria Math" w:hAnsi="Cambria Math"/>
-                      <w:i/>
-                    </w:rPr>
-                  </m:ctrlPr>
-                </m:sSubPr>
-                <m:e>
-                  <m:r>
-                    <w:rPr>
-                      <w:rFonts w:ascii="Cambria Math" w:hAnsi="Cambria Math"/>
-                    </w:rPr>
-                    <m:t>C</m:t>
-                  </m:r>
-                </m:e>
-                <m:sub>
-                  <m:r>
-                    <w:rPr>
-                      <w:rFonts w:ascii="Cambria Math" w:hAnsi="Cambria Math"/>
-                    </w:rPr>
-                    <m:t>33</m:t>
-                  </m:r>
-                </m:sub>
-              </m:sSub>
-              <m:d>
-                <m:dPr>
-                  <m:ctrlPr>
-                    <w:rPr>
-                      <w:rFonts w:ascii="Cambria Math" w:eastAsiaTheme="minorEastAsia" w:hAnsi="Cambria Math"/>
-                      <w:i/>
-                    </w:rPr>
-                  </m:ctrlPr>
-                </m:dPr>
-                <m:e>
-                  <m:sSub>
-                    <m:sSubPr>
-                      <m:ctrlPr>
-                        <w:rPr>
-                          <w:rFonts w:ascii="Cambria Math" w:eastAsiaTheme="minorEastAsia" w:hAnsi="Cambria Math"/>
-                          <w:i/>
-                        </w:rPr>
-                      </m:ctrlPr>
-                    </m:sSubPr>
-                    <m:e>
-                      <m:r>
-                        <w:rPr>
-                          <w:rFonts w:ascii="Cambria Math" w:eastAsiaTheme="minorEastAsia" w:hAnsi="Cambria Math"/>
-                        </w:rPr>
-                        <m:t>S</m:t>
-                      </m:r>
-                    </m:e>
-                    <m:sub>
-                      <m:r>
-                        <w:rPr>
-                          <w:rFonts w:ascii="Cambria Math" w:eastAsiaTheme="minorEastAsia" w:hAnsi="Cambria Math"/>
-                        </w:rPr>
-                        <m:t>ij</m:t>
-                      </m:r>
-                    </m:sub>
-                  </m:sSub>
-                </m:e>
-              </m:d>
-              <m:ctrlPr>
-                <w:rPr>
-                  <w:rFonts w:ascii="Cambria Math" w:hAnsi="Cambria Math"/>
-                  <w:i/>
-                </w:rPr>
-              </m:ctrlPr>
-            </m:num>
-            <m:den>
-              <m:r>
-                <w:rPr>
-                  <w:rFonts w:ascii="Cambria Math" w:eastAsiaTheme="minorEastAsia" w:hAnsi="Cambria Math"/>
-                </w:rPr>
-                <m:t>2</m:t>
-              </m:r>
-            </m:den>
-          </m:f>
-          <m:r>
-            <m:rPr>
-              <m:brk/>
-            </m:rPr>
-            <w:rPr>
-              <w:rFonts w:ascii="Cambria Math" w:eastAsiaTheme="minorEastAsia" w:hAnsi="Cambria Math"/>
-            </w:rPr>
-            <m:t>+</m:t>
-          </m:r>
-          <m:sSub>
-            <m:sSubPr>
-              <m:ctrlPr>
-                <w:rPr>
-                  <w:rFonts w:ascii="Cambria Math" w:eastAsiaTheme="minorEastAsia" w:hAnsi="Cambria Math"/>
-                  <w:i/>
-                </w:rPr>
-              </m:ctrlPr>
-            </m:sSubPr>
-            <m:e>
-              <m:r>
-                <w:rPr>
-                  <w:rFonts w:ascii="Cambria Math" w:eastAsiaTheme="minorEastAsia" w:hAnsi="Cambria Math"/>
-                </w:rPr>
-                <m:t>f</m:t>
-              </m:r>
-            </m:e>
-            <m:sub>
-              <m:r>
-                <w:rPr>
-                  <w:rFonts w:ascii="Cambria Math" w:eastAsiaTheme="minorEastAsia" w:hAnsi="Cambria Math"/>
-                </w:rPr>
-                <m:t>1</m:t>
-              </m:r>
-            </m:sub>
-          </m:sSub>
-          <m:d>
-            <m:dPr>
-              <m:ctrlPr>
-                <w:rPr>
-                  <w:rFonts w:ascii="Cambria Math" w:eastAsiaTheme="minorEastAsia" w:hAnsi="Cambria Math"/>
-                  <w:i/>
-                </w:rPr>
-              </m:ctrlPr>
-            </m:dPr>
-            <m:e>
-              <m:sSub>
-                <m:sSubPr>
-                  <m:ctrlPr>
-                    <w:rPr>
-                      <w:rFonts w:ascii="Cambria Math" w:eastAsiaTheme="minorEastAsia" w:hAnsi="Cambria Math"/>
-                      <w:i/>
-                    </w:rPr>
-                  </m:ctrlPr>
-                </m:sSubPr>
-                <m:e>
-                  <m:r>
-                    <w:rPr>
-                      <w:rFonts w:ascii="Cambria Math" w:eastAsiaTheme="minorEastAsia" w:hAnsi="Cambria Math"/>
-                    </w:rPr>
-                    <m:t>S</m:t>
-                  </m:r>
-                </m:e>
-                <m:sub>
-                  <m:r>
-                    <w:rPr>
-                      <w:rFonts w:ascii="Cambria Math" w:eastAsiaTheme="minorEastAsia" w:hAnsi="Cambria Math"/>
-                    </w:rPr>
-                    <m:t>ij</m:t>
-                  </m:r>
-                </m:sub>
-              </m:sSub>
-            </m:e>
-          </m:d>
-          <m:r>
-            <w:rPr>
-              <w:rFonts w:ascii="Cambria Math" w:eastAsiaTheme="minorEastAsia" w:hAnsi="Cambria Math"/>
-            </w:rPr>
-            <m:t>⋅</m:t>
-          </m:r>
-          <m:sSub>
-            <m:sSubPr>
-              <m:ctrlPr>
-                <w:rPr>
-                  <w:rFonts w:ascii="Cambria Math" w:eastAsiaTheme="minorEastAsia" w:hAnsi="Cambria Math"/>
-                  <w:i/>
-                </w:rPr>
-              </m:ctrlPr>
-            </m:sSubPr>
-            <m:e>
-              <m:r>
-                <w:rPr>
-                  <w:rFonts w:ascii="Cambria Math" w:eastAsiaTheme="minorEastAsia" w:hAnsi="Cambria Math"/>
-                </w:rPr>
-                <m:t>f</m:t>
-              </m:r>
-            </m:e>
-            <m:sub>
-              <m:r>
-                <w:rPr>
-                  <w:rFonts w:ascii="Cambria Math" w:eastAsiaTheme="minorEastAsia" w:hAnsi="Cambria Math"/>
-                </w:rPr>
-                <m:t>2</m:t>
-              </m:r>
-            </m:sub>
-          </m:sSub>
-          <m:d>
-            <m:dPr>
-              <m:ctrlPr>
-                <w:rPr>
-                  <w:rFonts w:ascii="Cambria Math" w:eastAsiaTheme="minorEastAsia" w:hAnsi="Cambria Math"/>
-                  <w:i/>
-                </w:rPr>
-              </m:ctrlPr>
-            </m:dPr>
-            <m:e>
-              <m:r>
-                <w:rPr>
-                  <w:rFonts w:ascii="Cambria Math" w:eastAsiaTheme="minorEastAsia" w:hAnsi="Cambria Math"/>
-                </w:rPr>
-                <m:t>c,τ</m:t>
-              </m:r>
-            </m:e>
-          </m:d>
-          <m:r>
-            <w:rPr>
-              <w:rFonts w:ascii="Cambria Math" w:eastAsiaTheme="minorEastAsia" w:hAnsi="Cambria Math"/>
-            </w:rPr>
-            <m:t>⋅</m:t>
-          </m:r>
-          <m:f>
-            <m:fPr>
-              <m:ctrlPr>
-                <w:rPr>
-                  <w:rFonts w:ascii="Cambria Math" w:eastAsiaTheme="minorEastAsia" w:hAnsi="Cambria Math"/>
-                  <w:i/>
-                </w:rPr>
-              </m:ctrlPr>
-            </m:fPr>
-            <m:num>
-              <m:sSub>
-                <m:sSubPr>
-                  <m:ctrlPr>
-                    <w:rPr>
-                      <w:rFonts w:ascii="Cambria Math" w:hAnsi="Cambria Math"/>
-                      <w:i/>
-                    </w:rPr>
-                  </m:ctrlPr>
-                </m:sSubPr>
-                <m:e>
-                  <m:r>
-                    <w:rPr>
-                      <w:rFonts w:ascii="Cambria Math" w:hAnsi="Cambria Math"/>
-                    </w:rPr>
-                    <m:t>I</m:t>
-                  </m:r>
-                </m:e>
-                <m:sub>
-                  <m:r>
-                    <w:rPr>
-                      <w:rFonts w:ascii="Cambria Math" w:hAnsi="Cambria Math"/>
-                    </w:rPr>
-                    <m:t>0</m:t>
-                  </m:r>
-                </m:sub>
-              </m:sSub>
-              <m:d>
-                <m:dPr>
-                  <m:ctrlPr>
-                    <w:rPr>
-                      <w:rFonts w:ascii="Cambria Math" w:hAnsi="Cambria Math"/>
-                      <w:i/>
-                    </w:rPr>
-                  </m:ctrlPr>
-                </m:dPr>
-                <m:e>
-                  <m:rad>
-                    <m:radPr>
-                      <m:degHide m:val="1"/>
-                      <m:ctrlPr>
-                        <w:rPr>
-                          <w:rFonts w:ascii="Cambria Math" w:hAnsi="Cambria Math"/>
-                          <w:i/>
-                        </w:rPr>
-                      </m:ctrlPr>
-                    </m:radPr>
-                    <m:deg/>
-                    <m:e>
-                      <m:r>
-                        <w:rPr>
-                          <w:rFonts w:ascii="Cambria Math" w:hAnsi="Cambria Math"/>
-                        </w:rPr>
-                        <m:t>f</m:t>
-                      </m:r>
-                    </m:e>
-                  </m:rad>
-                </m:e>
-              </m:d>
-              <m:r>
-                <w:rPr>
-                  <w:rFonts w:ascii="Cambria Math" w:hAnsi="Cambria Math"/>
-                </w:rPr>
-                <m:t>-2⋅</m:t>
-              </m:r>
-              <m:f>
-                <m:fPr>
-                  <m:ctrlPr>
-                    <w:rPr>
-                      <w:rFonts w:ascii="Cambria Math" w:hAnsi="Cambria Math"/>
-                      <w:i/>
-                    </w:rPr>
-                  </m:ctrlPr>
-                </m:fPr>
-                <m:num>
-                  <m:sSub>
-                    <m:sSubPr>
-                      <m:ctrlPr>
-                        <w:rPr>
-                          <w:rFonts w:ascii="Cambria Math" w:hAnsi="Cambria Math"/>
-                          <w:i/>
-                        </w:rPr>
-                      </m:ctrlPr>
-                    </m:sSubPr>
-                    <m:e>
-                      <m:r>
-                        <w:rPr>
-                          <w:rFonts w:ascii="Cambria Math" w:hAnsi="Cambria Math"/>
-                        </w:rPr>
-                        <m:t>I</m:t>
-                      </m:r>
-                    </m:e>
-                    <m:sub>
-                      <m:r>
-                        <w:rPr>
-                          <w:rFonts w:ascii="Cambria Math" w:hAnsi="Cambria Math"/>
-                        </w:rPr>
-                        <m:t>1</m:t>
-                      </m:r>
-                    </m:sub>
-                  </m:sSub>
-                  <m:d>
-                    <m:dPr>
-                      <m:ctrlPr>
-                        <w:rPr>
-                          <w:rFonts w:ascii="Cambria Math" w:hAnsi="Cambria Math"/>
-                          <w:i/>
-                        </w:rPr>
-                      </m:ctrlPr>
-                    </m:dPr>
-                    <m:e>
-                      <m:rad>
-                        <m:radPr>
-                          <m:degHide m:val="1"/>
-                          <m:ctrlPr>
-                            <w:rPr>
-                              <w:rFonts w:ascii="Cambria Math" w:hAnsi="Cambria Math"/>
-                              <w:i/>
-                            </w:rPr>
-                          </m:ctrlPr>
-                        </m:radPr>
-                        <m:deg/>
-                        <m:e>
-                          <m:r>
-                            <w:rPr>
-                              <w:rFonts w:ascii="Cambria Math" w:hAnsi="Cambria Math"/>
-                            </w:rPr>
-                            <m:t>f</m:t>
-                          </m:r>
-                        </m:e>
-                      </m:rad>
-                    </m:e>
-                  </m:d>
-                </m:num>
-                <m:den>
-                  <m:rad>
-                    <m:radPr>
-                      <m:degHide m:val="1"/>
-                      <m:ctrlPr>
-                        <w:rPr>
-                          <w:rFonts w:ascii="Cambria Math" w:hAnsi="Cambria Math"/>
-                          <w:i/>
-                        </w:rPr>
-                      </m:ctrlPr>
-                    </m:radPr>
-                    <m:deg/>
-                    <m:e>
-                      <m:r>
-                        <w:rPr>
-                          <w:rFonts w:ascii="Cambria Math" w:hAnsi="Cambria Math"/>
-                        </w:rPr>
-                        <m:t>f</m:t>
-                      </m:r>
-                    </m:e>
-                  </m:rad>
-                </m:den>
-              </m:f>
-            </m:num>
-            <m:den>
-              <m:r>
-                <w:rPr>
-                  <w:rFonts w:ascii="Cambria Math" w:eastAsiaTheme="minorEastAsia" w:hAnsi="Cambria Math"/>
-                </w:rPr>
-                <m:t>2⋅</m:t>
-              </m:r>
-              <m:d>
-                <m:dPr>
-                  <m:ctrlPr>
-                    <w:rPr>
-                      <w:rFonts w:ascii="Cambria Math" w:hAnsi="Cambria Math"/>
-                      <w:i/>
-                    </w:rPr>
-                  </m:ctrlPr>
-                </m:dPr>
-                <m:e>
-                  <m:acc>
-                    <m:accPr>
-                      <m:ctrlPr>
-                        <w:rPr>
-                          <w:rFonts w:ascii="Cambria Math" w:hAnsi="Cambria Math"/>
-                          <w:i/>
-                        </w:rPr>
-                      </m:ctrlPr>
-                    </m:accPr>
-                    <m:e>
-                      <m:r>
-                        <w:rPr>
-                          <w:rFonts w:ascii="Cambria Math" w:hAnsi="Cambria Math"/>
-                        </w:rPr>
-                        <m:t>E</m:t>
-                      </m:r>
-                    </m:e>
-                  </m:acc>
-                  <m:d>
-                    <m:dPr>
-                      <m:ctrlPr>
-                        <w:rPr>
-                          <w:rFonts w:ascii="Cambria Math" w:hAnsi="Cambria Math"/>
-                          <w:i/>
-                        </w:rPr>
-                      </m:ctrlPr>
-                    </m:dPr>
-                    <m:e>
-                      <m:sSub>
-                        <m:sSubPr>
-                          <m:ctrlPr>
-                            <w:rPr>
-                              <w:rFonts w:ascii="Cambria Math" w:hAnsi="Cambria Math"/>
-                              <w:i/>
-                            </w:rPr>
-                          </m:ctrlPr>
-                        </m:sSubPr>
-                        <m:e>
-                          <m:r>
-                            <w:rPr>
-                              <w:rFonts w:ascii="Cambria Math" w:hAnsi="Cambria Math"/>
-                            </w:rPr>
-                            <m:t>S</m:t>
-                          </m:r>
-                        </m:e>
-                        <m:sub>
-                          <m:r>
-                            <w:rPr>
-                              <w:rFonts w:ascii="Cambria Math" w:hAnsi="Cambria Math"/>
-                            </w:rPr>
-                            <m:t>ij</m:t>
-                          </m:r>
-                        </m:sub>
-                      </m:sSub>
-                    </m:e>
-                  </m:d>
-                  <m:r>
-                    <w:rPr>
-                      <w:rFonts w:ascii="Cambria Math" w:hAnsi="Cambria Math"/>
-                    </w:rPr>
-                    <m:t>⋅</m:t>
-                  </m:r>
-                  <m:sSub>
-                    <m:sSubPr>
-                      <m:ctrlPr>
-                        <w:rPr>
-                          <w:rFonts w:ascii="Cambria Math" w:hAnsi="Cambria Math"/>
-                          <w:i/>
-                        </w:rPr>
-                      </m:ctrlPr>
-                    </m:sSubPr>
-                    <m:e>
-                      <m:r>
-                        <w:rPr>
-                          <w:rFonts w:ascii="Cambria Math" w:hAnsi="Cambria Math"/>
-                        </w:rPr>
-                        <m:t>I</m:t>
-                      </m:r>
-                    </m:e>
-                    <m:sub>
-                      <m:r>
-                        <w:rPr>
-                          <w:rFonts w:ascii="Cambria Math" w:hAnsi="Cambria Math"/>
-                        </w:rPr>
-                        <m:t>0</m:t>
-                      </m:r>
-                    </m:sub>
-                  </m:sSub>
-                  <m:d>
-                    <m:dPr>
-                      <m:ctrlPr>
-                        <w:rPr>
-                          <w:rFonts w:ascii="Cambria Math" w:hAnsi="Cambria Math"/>
-                          <w:i/>
-                        </w:rPr>
-                      </m:ctrlPr>
-                    </m:dPr>
-                    <m:e>
-                      <m:rad>
-                        <m:radPr>
-                          <m:degHide m:val="1"/>
-                          <m:ctrlPr>
-                            <w:rPr>
-                              <w:rFonts w:ascii="Cambria Math" w:hAnsi="Cambria Math"/>
-                              <w:i/>
-                            </w:rPr>
-                          </m:ctrlPr>
-                        </m:radPr>
-                        <m:deg/>
-                        <m:e>
-                          <m:r>
-                            <w:rPr>
-                              <w:rFonts w:ascii="Cambria Math" w:hAnsi="Cambria Math"/>
-                            </w:rPr>
-                            <m:t>f</m:t>
-                          </m:r>
-                        </m:e>
-                      </m:rad>
-                    </m:e>
-                  </m:d>
-                  <m:r>
-                    <w:rPr>
-                      <w:rFonts w:ascii="Cambria Math" w:hAnsi="Cambria Math"/>
-                    </w:rPr>
-                    <m:t>-</m:t>
-                  </m:r>
-                  <m:f>
-                    <m:fPr>
-                      <m:ctrlPr>
-                        <w:rPr>
-                          <w:rFonts w:ascii="Cambria Math" w:hAnsi="Cambria Math"/>
-                          <w:i/>
-                        </w:rPr>
-                      </m:ctrlPr>
-                    </m:fPr>
-                    <m:num>
-                      <m:sSub>
-                        <m:sSubPr>
-                          <m:ctrlPr>
-                            <w:rPr>
-                              <w:rFonts w:ascii="Cambria Math" w:hAnsi="Cambria Math"/>
-                              <w:i/>
-                            </w:rPr>
-                          </m:ctrlPr>
-                        </m:sSubPr>
-                        <m:e>
-                          <m:r>
-                            <w:rPr>
-                              <w:rFonts w:ascii="Cambria Math" w:hAnsi="Cambria Math"/>
-                            </w:rPr>
-                            <m:t>I</m:t>
-                          </m:r>
-                        </m:e>
-                        <m:sub>
-                          <m:r>
-                            <w:rPr>
-                              <w:rFonts w:ascii="Cambria Math" w:hAnsi="Cambria Math"/>
-                            </w:rPr>
-                            <m:t>1</m:t>
-                          </m:r>
-                        </m:sub>
-                      </m:sSub>
-                      <m:d>
-                        <m:dPr>
-                          <m:ctrlPr>
-                            <w:rPr>
-                              <w:rFonts w:ascii="Cambria Math" w:hAnsi="Cambria Math"/>
-                              <w:i/>
-                            </w:rPr>
-                          </m:ctrlPr>
-                        </m:dPr>
-                        <m:e>
-                          <m:rad>
-                            <m:radPr>
-                              <m:degHide m:val="1"/>
-                              <m:ctrlPr>
-                                <w:rPr>
-                                  <w:rFonts w:ascii="Cambria Math" w:hAnsi="Cambria Math"/>
-                                  <w:i/>
-                                </w:rPr>
-                              </m:ctrlPr>
-                            </m:radPr>
-                            <m:deg/>
-                            <m:e>
                               <m:r>
                                 <w:rPr>
                                   <w:rFonts w:ascii="Cambria Math" w:hAnsi="Cambria Math"/>
                                 </w:rPr>
-                                <m:t>f</m:t>
+                                <m:t>(s)</m:t>
                               </m:r>
                             </m:e>
                           </m:rad>
@@ -5693,6 +6133,12 @@
                             </w:rPr>
                             <m:t>f</m:t>
                           </m:r>
+                          <m:r>
+                            <w:rPr>
+                              <w:rFonts w:ascii="Cambria Math" w:hAnsi="Cambria Math"/>
+                            </w:rPr>
+                            <m:t>(s)</m:t>
+                          </m:r>
                         </m:e>
                       </m:rad>
                     </m:den>
@@ -5704,6 +6150,92 @@
         </m:oMath>
       </m:oMathPara>
     </w:p>
+    <w:p>
+      <w:pPr>
+        <w:rPr>
+          <w:rFonts w:ascii="Times New Roman" w:eastAsia="Times New Roman" w:hAnsi="Times New Roman" w:cs="Times New Roman"/>
+        </w:rPr>
+      </w:pPr>
+      <w:r>
+        <w:rPr>
+          <w:rFonts w:ascii="Times New Roman" w:eastAsia="Times New Roman" w:hAnsi="Times New Roman" w:cs="Times New Roman"/>
+        </w:rPr>
+        <w:fldChar w:fldCharType="begin"/>
+      </w:r>
+      <w:r>
+        <w:rPr>
+          <w:rFonts w:ascii="Times New Roman" w:eastAsia="Times New Roman" w:hAnsi="Times New Roman" w:cs="Times New Roman"/>
+        </w:rPr>
+        <w:instrText xml:space="preserve"> INCLUDEPICTURE "https://www.oreilly.com/library/view/modern-control-system/9780471249061/images/eq_appA_1.jpg" \* MERGEFORMATINET </w:instrText>
+      </w:r>
+      <w:r>
+        <w:rPr>
+          <w:rFonts w:ascii="Times New Roman" w:eastAsia="Times New Roman" w:hAnsi="Times New Roman" w:cs="Times New Roman"/>
+        </w:rPr>
+        <w:fldChar w:fldCharType="separate"/>
+      </w:r>
+      <w:r>
+        <w:rPr>
+          <w:rFonts w:ascii="Times New Roman" w:eastAsia="Times New Roman" w:hAnsi="Times New Roman" w:cs="Times New Roman"/>
+          <w:noProof/>
+        </w:rPr>
+        <w:drawing>
+          <wp:inline distT="0" distB="0" distL="0" distR="0" wp14:anchorId="1C24431E" wp14:editId="283CBDEC">
+            <wp:extent cx="2607339" cy="2753584"/>
+            <wp:effectExtent l="0" t="0" r="0" b="2540"/>
+            <wp:docPr id="1" name="Picture 1" descr="Appendix A Laplace-Transform Table - Modern Control System Theory and  Design, 2nd Edition [Book]"/>
+            <wp:cNvGraphicFramePr>
+              <a:graphicFrameLocks xmlns:a="http://schemas.openxmlformats.org/drawingml/2006/main" noChangeAspect="1"/>
+            </wp:cNvGraphicFramePr>
+            <a:graphic xmlns:a="http://schemas.openxmlformats.org/drawingml/2006/main">
+              <a:graphicData uri="http://schemas.openxmlformats.org/drawingml/2006/picture">
+                <pic:pic xmlns:pic="http://schemas.openxmlformats.org/drawingml/2006/picture">
+                  <pic:nvPicPr>
+                    <pic:cNvPr id="0" name="Picture 1" descr="Appendix A Laplace-Transform Table - Modern Control System Theory and  Design, 2nd Edition [Book]"/>
+                    <pic:cNvPicPr>
+                      <a:picLocks noChangeAspect="1" noChangeArrowheads="1"/>
+                    </pic:cNvPicPr>
+                  </pic:nvPicPr>
+                  <pic:blipFill>
+                    <a:blip r:embed="rId6">
+                      <a:extLst>
+                        <a:ext uri="{28A0092B-C50C-407E-A947-70E740481C1C}">
+                          <a14:useLocalDpi xmlns:a14="http://schemas.microsoft.com/office/drawing/2010/main" val="0"/>
+                        </a:ext>
+                      </a:extLst>
+                    </a:blip>
+                    <a:srcRect/>
+                    <a:stretch>
+                      <a:fillRect/>
+                    </a:stretch>
+                  </pic:blipFill>
+                  <pic:spPr bwMode="auto">
+                    <a:xfrm>
+                      <a:off x="0" y="0"/>
+                      <a:ext cx="2617505" cy="2764320"/>
+                    </a:xfrm>
+                    <a:prstGeom prst="rect">
+                      <a:avLst/>
+                    </a:prstGeom>
+                    <a:noFill/>
+                    <a:ln>
+                      <a:noFill/>
+                    </a:ln>
+                  </pic:spPr>
+                </pic:pic>
+              </a:graphicData>
+            </a:graphic>
+          </wp:inline>
+        </w:drawing>
+      </w:r>
+      <w:r>
+        <w:rPr>
+          <w:rFonts w:ascii="Times New Roman" w:eastAsia="Times New Roman" w:hAnsi="Times New Roman" w:cs="Times New Roman"/>
+        </w:rPr>
+        <w:fldChar w:fldCharType="end"/>
+      </w:r>
+    </w:p>
+    <w:p/>
     <w:sectPr>
       <w:pgSz w:w="12240" w:h="15840"/>
       <w:pgMar w:top="1440" w:right="1440" w:bottom="1440" w:left="1440" w:header="720" w:footer="720" w:gutter="0"/>
@@ -6595,4 +7127,16 @@
     </a:ext>
   </a:extLst>
 </a:theme>
+</file>
+
+<file path=customXml/item1.xml><?xml version="1.0" encoding="utf-8"?>
+<b:Sources xmlns:b="http://schemas.openxmlformats.org/officeDocument/2006/bibliography" xmlns="http://schemas.openxmlformats.org/officeDocument/2006/bibliography" SelectedStyle="/APASixthEditionOfficeOnline.xsl" StyleName="APA" Version="6"/>
+</file>
+
+<file path=customXml/itemProps1.xml><?xml version="1.0" encoding="utf-8"?>
+<ds:datastoreItem xmlns:ds="http://schemas.openxmlformats.org/officeDocument/2006/customXml" ds:itemID="{469B5A18-8C38-7B47-97A9-2B02C01251B5}">
+  <ds:schemaRefs>
+    <ds:schemaRef ds:uri="http://schemas.openxmlformats.org/officeDocument/2006/bibliography"/>
+  </ds:schemaRefs>
+</ds:datastoreItem>
 </file>
</xml_diff>